<commit_message>
Added sonarqube status verification
</commit_message>
<xml_diff>
--- a/praca_magisterska.docx
+++ b/praca_magisterska.docx
@@ -185,7 +185,6 @@
     <w:p>
       <w:pPr>
         <w:pStyle w:val="TextBody"/>
-        <w:pBdr/>
         <w:spacing w:lineRule="atLeast" w:line="285"/>
         <w:jc w:val="center"/>
         <w:rPr/>
@@ -652,9 +651,6 @@
         <w:p>
           <w:pPr>
             <w:pStyle w:val="Contents1"/>
-            <w:tabs>
-              <w:tab w:val="right" w:pos="9072" w:leader="dot"/>
-            </w:tabs>
             <w:rPr/>
           </w:pPr>
           <w:r>
@@ -679,7 +675,7 @@
               </w:rPr>
               <w:t>Wstęp</w:t>
               <w:tab/>
-              <w:t>5</w:t>
+              <w:t>4</w:t>
             </w:r>
           </w:hyperlink>
         </w:p>
@@ -705,7 +701,7 @@
               </w:rPr>
               <w:t>Cel pracy</w:t>
               <w:tab/>
-              <w:t>5</w:t>
+              <w:t>4</w:t>
             </w:r>
           </w:hyperlink>
         </w:p>
@@ -731,7 +727,7 @@
               </w:rPr>
               <w:t>Założenia</w:t>
               <w:tab/>
-              <w:t>5</w:t>
+              <w:t>4</w:t>
             </w:r>
           </w:hyperlink>
         </w:p>
@@ -751,7 +747,7 @@
               </w:rPr>
               <w:t>Wprowadzenie teoretyczne do zagadnienia</w:t>
               <w:tab/>
-              <w:t>7</w:t>
+              <w:t>5</w:t>
             </w:r>
           </w:hyperlink>
         </w:p>
@@ -777,7 +773,7 @@
               </w:rPr>
               <w:t>Geneza</w:t>
               <w:tab/>
-              <w:t>7</w:t>
+              <w:t>5</w:t>
             </w:r>
           </w:hyperlink>
         </w:p>
@@ -803,7 +799,7 @@
               </w:rPr>
               <w:t>Cele DevSecOps</w:t>
               <w:tab/>
-              <w:t>7</w:t>
+              <w:t>5</w:t>
             </w:r>
           </w:hyperlink>
         </w:p>
@@ -829,7 +825,7 @@
               </w:rPr>
               <w:t>Manifest DevSecOps</w:t>
               <w:tab/>
-              <w:t>7</w:t>
+              <w:t>5</w:t>
             </w:r>
           </w:hyperlink>
         </w:p>
@@ -849,16 +845,13 @@
               </w:rPr>
               <w:t>Podejścia do DevSecOps</w:t>
               <w:tab/>
-              <w:t>9</w:t>
+              <w:t>7</w:t>
             </w:r>
           </w:hyperlink>
         </w:p>
         <w:p>
           <w:pPr>
             <w:pStyle w:val="Contents1"/>
-            <w:tabs>
-              <w:tab w:val="right" w:pos="9072" w:leader="dot"/>
-            </w:tabs>
             <w:rPr/>
           </w:pPr>
           <w:hyperlink w:anchor="__RefHeading___Toc429_451261914">
@@ -868,7 +861,7 @@
               </w:rPr>
               <w:t>Rozwiązanie projektowe</w:t>
               <w:tab/>
-              <w:t>10</w:t>
+              <w:t>8</w:t>
             </w:r>
           </w:hyperlink>
         </w:p>
@@ -894,7 +887,7 @@
               </w:rPr>
               <w:t>Rozwiązanie wejściowe</w:t>
               <w:tab/>
-              <w:t>10</w:t>
+              <w:t>8</w:t>
             </w:r>
           </w:hyperlink>
         </w:p>
@@ -920,7 +913,7 @@
               </w:rPr>
               <w:t>Wybór struktury aplikacji</w:t>
               <w:tab/>
-              <w:t>10</w:t>
+              <w:t>8</w:t>
             </w:r>
           </w:hyperlink>
         </w:p>
@@ -946,7 +939,7 @@
               </w:rPr>
               <w:t>Wybór środowiska aplikacji</w:t>
               <w:tab/>
-              <w:t>11</w:t>
+              <w:t>8</w:t>
             </w:r>
           </w:hyperlink>
         </w:p>
@@ -972,7 +965,7 @@
               </w:rPr>
               <w:t>Wybór bazy danych</w:t>
               <w:tab/>
-              <w:t>11</w:t>
+              <w:t>9</w:t>
             </w:r>
           </w:hyperlink>
         </w:p>
@@ -998,7 +991,7 @@
               </w:rPr>
               <w:t>Wybór modelu i architektury dla projektu</w:t>
               <w:tab/>
-              <w:t>12</w:t>
+              <w:t>9</w:t>
             </w:r>
           </w:hyperlink>
         </w:p>
@@ -1024,7 +1017,7 @@
               </w:rPr>
               <w:t>Modele infrastrukturalne</w:t>
               <w:tab/>
-              <w:t>12</w:t>
+              <w:t>9</w:t>
             </w:r>
           </w:hyperlink>
         </w:p>
@@ -1050,7 +1043,7 @@
               </w:rPr>
               <w:t>Propozycja infrastruktury</w:t>
               <w:tab/>
-              <w:t>13</w:t>
+              <w:t>10</w:t>
             </w:r>
           </w:hyperlink>
         </w:p>
@@ -1070,7 +1063,7 @@
               </w:rPr>
               <w:t>Wejściowy proces CI/CD dla projektu</w:t>
               <w:tab/>
-              <w:t>15</w:t>
+              <w:t>12</w:t>
             </w:r>
           </w:hyperlink>
         </w:p>
@@ -1096,7 +1089,7 @@
               </w:rPr>
               <w:t>Cel projektowania i stosowania CI/CD</w:t>
               <w:tab/>
-              <w:t>15</w:t>
+              <w:t>12</w:t>
             </w:r>
           </w:hyperlink>
         </w:p>
@@ -1116,7 +1109,7 @@
               </w:rPr>
               <w:t>Propozycja procesu CI/CD dla projektu</w:t>
               <w:tab/>
-              <w:t>16</w:t>
+              <w:t>13</w:t>
             </w:r>
           </w:hyperlink>
         </w:p>
@@ -1134,9 +1127,15 @@
               <w:rPr>
                 <w:rStyle w:val="IndexLink"/>
               </w:rPr>
+              <w:t xml:space="preserve"> </w:t>
+            </w:r>
+            <w:r>
+              <w:rPr>
+                <w:rStyle w:val="IndexLink"/>
+              </w:rPr>
               <w:t>Rozwiązanie wyjściowe</w:t>
               <w:tab/>
-              <w:t>19</w:t>
+              <w:t>16</w:t>
             </w:r>
           </w:hyperlink>
         </w:p>
@@ -1154,9 +1153,41 @@
               <w:rPr>
                 <w:rStyle w:val="IndexLink"/>
               </w:rPr>
+              <w:t xml:space="preserve"> </w:t>
+            </w:r>
+            <w:r>
+              <w:rPr>
+                <w:rStyle w:val="IndexLink"/>
+              </w:rPr>
               <w:t>Planowanie bezpieczeństwa</w:t>
               <w:tab/>
-              <w:t>19</w:t>
+              <w:t>16</w:t>
+            </w:r>
+          </w:hyperlink>
+        </w:p>
+        <w:p>
+          <w:pPr>
+            <w:pStyle w:val="Contents4"/>
+            <w:tabs>
+              <w:tab w:val="clear" w:pos="8222"/>
+              <w:tab w:val="right" w:pos="9072" w:leader="dot"/>
+            </w:tabs>
+            <w:rPr/>
+          </w:pPr>
+          <w:hyperlink w:anchor="__RefHeading___Toc1622_3420670368">
+            <w:r>
+              <w:rPr>
+                <w:rStyle w:val="IndexLink"/>
+              </w:rPr>
+              <w:t xml:space="preserve"> </w:t>
+            </w:r>
+            <w:r>
+              <w:rPr>
+                <w:rStyle w:val="IndexLink"/>
+              </w:rPr>
+              <w:t>Zarządzanie sekretami</w:t>
+              <w:tab/>
+              <w:t>16</w:t>
             </w:r>
           </w:hyperlink>
         </w:p>
@@ -1176,7 +1207,7 @@
               </w:rPr>
               <w:t>Bezpieczeństwo infrastruktury i implementacja rozwiązania</w:t>
               <w:tab/>
-              <w:t>19</w:t>
+              <w:t>17</w:t>
             </w:r>
           </w:hyperlink>
         </w:p>
@@ -1196,7 +1227,7 @@
               </w:rPr>
               <w:t>Bezpieczeństwo infrastruktury cloudowej</w:t>
               <w:tab/>
-              <w:t>20</w:t>
+              <w:t>18</w:t>
             </w:r>
           </w:hyperlink>
         </w:p>
@@ -1216,7 +1247,7 @@
               </w:rPr>
               <w:t>Skanowanie infrastruktury</w:t>
               <w:tab/>
-              <w:t>20</w:t>
+              <w:t>18</w:t>
             </w:r>
           </w:hyperlink>
         </w:p>
@@ -1236,7 +1267,7 @@
               </w:rPr>
               <w:t>Testy penetracyjne i implementacja zabezpieczeń</w:t>
               <w:tab/>
-              <w:t>20</w:t>
+              <w:t>18</w:t>
             </w:r>
           </w:hyperlink>
         </w:p>
@@ -1256,7 +1287,7 @@
               </w:rPr>
               <w:t>Bezpieczeństwo aplikacji i implementacja i implementacja rozwiązania</w:t>
               <w:tab/>
-              <w:t>20</w:t>
+              <w:t>18</w:t>
             </w:r>
           </w:hyperlink>
         </w:p>
@@ -1276,16 +1307,13 @@
               </w:rPr>
               <w:t>Skanowanie kodu źródłowego</w:t>
               <w:tab/>
-              <w:t>20</w:t>
+              <w:t>18</w:t>
             </w:r>
           </w:hyperlink>
         </w:p>
         <w:p>
           <w:pPr>
             <w:pStyle w:val="Contents1"/>
-            <w:tabs>
-              <w:tab w:val="right" w:pos="9072" w:leader="dot"/>
-            </w:tabs>
             <w:rPr/>
           </w:pPr>
           <w:hyperlink w:anchor="__RefHeading___Toc425_451261914_Copy_1">
@@ -1293,9 +1321,15 @@
               <w:rPr>
                 <w:rStyle w:val="IndexLink"/>
               </w:rPr>
-              <w:t>Podsumowanie</w:t>
+              <w:t xml:space="preserve"> </w:t>
+            </w:r>
+            <w:r>
+              <w:rPr>
+                <w:rStyle w:val="IndexLink"/>
+              </w:rPr>
+              <w:t>Wnioski z przeprowadzonego projektu</w:t>
               <w:tab/>
-              <w:t>21</w:t>
+              <w:t>19</w:t>
             </w:r>
           </w:hyperlink>
         </w:p>
@@ -1313,9 +1347,15 @@
               <w:rPr>
                 <w:rStyle w:val="IndexLink"/>
               </w:rPr>
-              <w:t>Wnioski</w:t>
+              <w:t xml:space="preserve"> </w:t>
+            </w:r>
+            <w:r>
+              <w:rPr>
+                <w:rStyle w:val="IndexLink"/>
+              </w:rPr>
+              <w:t>Stopień spełnienia założeń projektowych</w:t>
               <w:tab/>
-              <w:t>21</w:t>
+              <w:t>19</w:t>
             </w:r>
           </w:hyperlink>
           <w:r>
@@ -1530,7 +1570,6 @@
     <w:p>
       <w:pPr>
         <w:pStyle w:val="TextBody"/>
-        <w:pBdr/>
         <w:spacing w:lineRule="atLeast" w:line="285"/>
         <w:rPr>
           <w:sz w:val="20"/>
@@ -1549,24 +1588,22 @@
     <w:p>
       <w:pPr>
         <w:pStyle w:val="TextBody"/>
-        <w:pBdr/>
-        <w:spacing w:lineRule="atLeast" w:line="285"/>
-        <w:rPr>
-          <w:sz w:val="20"/>
-          <w:szCs w:val="20"/>
-        </w:rPr>
-      </w:pPr>
-      <w:r>
-        <w:rPr>
-          <w:sz w:val="20"/>
-          <w:szCs w:val="20"/>
-        </w:rPr>
-      </w:r>
-    </w:p>
-    <w:p>
-      <w:pPr>
-        <w:pStyle w:val="TextBody"/>
-        <w:pBdr/>
+        <w:spacing w:lineRule="atLeast" w:line="285"/>
+        <w:rPr>
+          <w:sz w:val="20"/>
+          <w:szCs w:val="20"/>
+        </w:rPr>
+      </w:pPr>
+      <w:r>
+        <w:rPr>
+          <w:sz w:val="20"/>
+          <w:szCs w:val="20"/>
+        </w:rPr>
+      </w:r>
+    </w:p>
+    <w:p>
+      <w:pPr>
+        <w:pStyle w:val="TextBody"/>
         <w:spacing w:lineRule="atLeast" w:line="285"/>
         <w:rPr>
           <w:sz w:val="20"/>
@@ -1584,24 +1621,22 @@
     <w:p>
       <w:pPr>
         <w:pStyle w:val="TextBody"/>
-        <w:pBdr/>
-        <w:spacing w:lineRule="atLeast" w:line="285"/>
-        <w:rPr>
-          <w:sz w:val="20"/>
-          <w:szCs w:val="20"/>
-        </w:rPr>
-      </w:pPr>
-      <w:r>
-        <w:rPr>
-          <w:sz w:val="20"/>
-          <w:szCs w:val="20"/>
-        </w:rPr>
-      </w:r>
-    </w:p>
-    <w:p>
-      <w:pPr>
-        <w:pStyle w:val="TextBody"/>
-        <w:pBdr/>
+        <w:spacing w:lineRule="atLeast" w:line="285"/>
+        <w:rPr>
+          <w:sz w:val="20"/>
+          <w:szCs w:val="20"/>
+        </w:rPr>
+      </w:pPr>
+      <w:r>
+        <w:rPr>
+          <w:sz w:val="20"/>
+          <w:szCs w:val="20"/>
+        </w:rPr>
+      </w:r>
+    </w:p>
+    <w:p>
+      <w:pPr>
+        <w:pStyle w:val="TextBody"/>
         <w:spacing w:lineRule="atLeast" w:line="285"/>
         <w:rPr>
           <w:sz w:val="20"/>
@@ -1645,330 +1680,310 @@
     <w:p>
       <w:pPr>
         <w:pStyle w:val="TextBody"/>
-        <w:pBdr/>
-        <w:spacing w:lineRule="atLeast" w:line="285"/>
-        <w:rPr>
-          <w:sz w:val="20"/>
-          <w:szCs w:val="20"/>
-        </w:rPr>
-      </w:pPr>
-      <w:r>
-        <w:rPr>
-          <w:sz w:val="20"/>
-          <w:szCs w:val="20"/>
-        </w:rPr>
-      </w:r>
-    </w:p>
-    <w:p>
-      <w:pPr>
-        <w:pStyle w:val="TextBody"/>
-        <w:pBdr/>
-        <w:spacing w:lineRule="atLeast" w:line="285"/>
-        <w:rPr>
-          <w:sz w:val="20"/>
-          <w:szCs w:val="20"/>
-        </w:rPr>
-      </w:pPr>
-      <w:r>
-        <w:rPr>
-          <w:sz w:val="20"/>
-          <w:szCs w:val="20"/>
-        </w:rPr>
-      </w:r>
-    </w:p>
-    <w:p>
-      <w:pPr>
-        <w:pStyle w:val="TextBody"/>
-        <w:pBdr/>
-        <w:spacing w:lineRule="atLeast" w:line="285"/>
-        <w:rPr>
-          <w:sz w:val="20"/>
-          <w:szCs w:val="20"/>
-        </w:rPr>
-      </w:pPr>
-      <w:r>
-        <w:rPr>
-          <w:sz w:val="20"/>
-          <w:szCs w:val="20"/>
-        </w:rPr>
-      </w:r>
-    </w:p>
-    <w:p>
-      <w:pPr>
-        <w:pStyle w:val="TextBody"/>
-        <w:pBdr/>
-        <w:spacing w:lineRule="atLeast" w:line="285"/>
-        <w:rPr>
-          <w:sz w:val="20"/>
-          <w:szCs w:val="20"/>
-        </w:rPr>
-      </w:pPr>
-      <w:r>
-        <w:rPr>
-          <w:sz w:val="20"/>
-          <w:szCs w:val="20"/>
-        </w:rPr>
-      </w:r>
-    </w:p>
-    <w:p>
-      <w:pPr>
-        <w:pStyle w:val="TextBody"/>
-        <w:pBdr/>
-        <w:spacing w:lineRule="atLeast" w:line="285"/>
-        <w:rPr>
-          <w:sz w:val="20"/>
-          <w:szCs w:val="20"/>
-        </w:rPr>
-      </w:pPr>
-      <w:r>
-        <w:rPr>
-          <w:sz w:val="20"/>
-          <w:szCs w:val="20"/>
-        </w:rPr>
-      </w:r>
-    </w:p>
-    <w:p>
-      <w:pPr>
-        <w:pStyle w:val="TextBody"/>
-        <w:pBdr/>
-        <w:spacing w:lineRule="atLeast" w:line="285"/>
-        <w:rPr>
-          <w:sz w:val="20"/>
-          <w:szCs w:val="20"/>
-        </w:rPr>
-      </w:pPr>
-      <w:r>
-        <w:rPr>
-          <w:sz w:val="20"/>
-          <w:szCs w:val="20"/>
-        </w:rPr>
-      </w:r>
-    </w:p>
-    <w:p>
-      <w:pPr>
-        <w:pStyle w:val="TextBody"/>
-        <w:pBdr/>
-        <w:spacing w:lineRule="atLeast" w:line="285"/>
-        <w:rPr>
-          <w:sz w:val="20"/>
-          <w:szCs w:val="20"/>
-        </w:rPr>
-      </w:pPr>
-      <w:r>
-        <w:rPr>
-          <w:sz w:val="20"/>
-          <w:szCs w:val="20"/>
-        </w:rPr>
-      </w:r>
-    </w:p>
-    <w:p>
-      <w:pPr>
-        <w:pStyle w:val="TextBody"/>
-        <w:pBdr/>
-        <w:spacing w:lineRule="atLeast" w:line="285"/>
-        <w:rPr>
-          <w:sz w:val="20"/>
-          <w:szCs w:val="20"/>
-        </w:rPr>
-      </w:pPr>
-      <w:r>
-        <w:rPr>
-          <w:sz w:val="20"/>
-          <w:szCs w:val="20"/>
-        </w:rPr>
-      </w:r>
-    </w:p>
-    <w:p>
-      <w:pPr>
-        <w:pStyle w:val="TextBody"/>
-        <w:pBdr/>
-        <w:spacing w:lineRule="atLeast" w:line="285"/>
-        <w:rPr>
-          <w:sz w:val="20"/>
-          <w:szCs w:val="20"/>
-        </w:rPr>
-      </w:pPr>
-      <w:r>
-        <w:rPr>
-          <w:sz w:val="20"/>
-          <w:szCs w:val="20"/>
-        </w:rPr>
-      </w:r>
-    </w:p>
-    <w:p>
-      <w:pPr>
-        <w:pStyle w:val="TextBody"/>
-        <w:pBdr/>
-        <w:spacing w:lineRule="atLeast" w:line="285"/>
-        <w:rPr>
-          <w:sz w:val="20"/>
-          <w:szCs w:val="20"/>
-        </w:rPr>
-      </w:pPr>
-      <w:r>
-        <w:rPr>
-          <w:sz w:val="20"/>
-          <w:szCs w:val="20"/>
-        </w:rPr>
-      </w:r>
-    </w:p>
-    <w:p>
-      <w:pPr>
-        <w:pStyle w:val="TextBody"/>
-        <w:pBdr/>
-        <w:spacing w:lineRule="atLeast" w:line="285"/>
-        <w:rPr>
-          <w:sz w:val="20"/>
-          <w:szCs w:val="20"/>
-        </w:rPr>
-      </w:pPr>
-      <w:r>
-        <w:rPr>
-          <w:sz w:val="20"/>
-          <w:szCs w:val="20"/>
-        </w:rPr>
-      </w:r>
-    </w:p>
-    <w:p>
-      <w:pPr>
-        <w:pStyle w:val="TextBody"/>
-        <w:pBdr/>
-        <w:spacing w:lineRule="atLeast" w:line="285"/>
-        <w:rPr>
-          <w:sz w:val="20"/>
-          <w:szCs w:val="20"/>
-        </w:rPr>
-      </w:pPr>
-      <w:r>
-        <w:rPr>
-          <w:sz w:val="20"/>
-          <w:szCs w:val="20"/>
-        </w:rPr>
-      </w:r>
-    </w:p>
-    <w:p>
-      <w:pPr>
-        <w:pStyle w:val="TextBody"/>
-        <w:pBdr/>
-        <w:spacing w:lineRule="atLeast" w:line="285"/>
-        <w:rPr>
-          <w:sz w:val="20"/>
-          <w:szCs w:val="20"/>
-        </w:rPr>
-      </w:pPr>
-      <w:r>
-        <w:rPr>
-          <w:sz w:val="20"/>
-          <w:szCs w:val="20"/>
-        </w:rPr>
-      </w:r>
-    </w:p>
-    <w:p>
-      <w:pPr>
-        <w:pStyle w:val="TextBody"/>
-        <w:pBdr/>
-        <w:spacing w:lineRule="atLeast" w:line="285"/>
-        <w:rPr>
-          <w:sz w:val="20"/>
-          <w:szCs w:val="20"/>
-        </w:rPr>
-      </w:pPr>
-      <w:r>
-        <w:rPr>
-          <w:sz w:val="20"/>
-          <w:szCs w:val="20"/>
-        </w:rPr>
-      </w:r>
-    </w:p>
-    <w:p>
-      <w:pPr>
-        <w:pStyle w:val="TextBody"/>
-        <w:pBdr/>
-        <w:spacing w:lineRule="atLeast" w:line="285"/>
-        <w:rPr>
-          <w:sz w:val="20"/>
-          <w:szCs w:val="20"/>
-        </w:rPr>
-      </w:pPr>
-      <w:r>
-        <w:rPr>
-          <w:sz w:val="20"/>
-          <w:szCs w:val="20"/>
-        </w:rPr>
-      </w:r>
-    </w:p>
-    <w:p>
-      <w:pPr>
-        <w:pStyle w:val="TextBody"/>
-        <w:pBdr/>
-        <w:spacing w:lineRule="atLeast" w:line="285"/>
-        <w:rPr>
-          <w:sz w:val="20"/>
-          <w:szCs w:val="20"/>
-        </w:rPr>
-      </w:pPr>
-      <w:r>
-        <w:rPr>
-          <w:sz w:val="20"/>
-          <w:szCs w:val="20"/>
-        </w:rPr>
-      </w:r>
-    </w:p>
-    <w:p>
-      <w:pPr>
-        <w:pStyle w:val="TextBody"/>
-        <w:pBdr/>
-        <w:spacing w:lineRule="atLeast" w:line="285"/>
-        <w:rPr>
-          <w:sz w:val="20"/>
-          <w:szCs w:val="20"/>
-        </w:rPr>
-      </w:pPr>
-      <w:r>
-        <w:rPr>
-          <w:sz w:val="20"/>
-          <w:szCs w:val="20"/>
-        </w:rPr>
-      </w:r>
-    </w:p>
-    <w:p>
-      <w:pPr>
-        <w:pStyle w:val="TextBody"/>
-        <w:pBdr/>
-        <w:spacing w:lineRule="atLeast" w:line="285"/>
-        <w:rPr>
-          <w:sz w:val="20"/>
-          <w:szCs w:val="20"/>
-        </w:rPr>
-      </w:pPr>
-      <w:r>
-        <w:rPr>
-          <w:sz w:val="20"/>
-          <w:szCs w:val="20"/>
-        </w:rPr>
-      </w:r>
-    </w:p>
-    <w:p>
-      <w:pPr>
-        <w:pStyle w:val="TextBody"/>
-        <w:pBdr/>
-        <w:spacing w:lineRule="atLeast" w:line="285"/>
-        <w:rPr>
-          <w:sz w:val="20"/>
-          <w:szCs w:val="20"/>
-        </w:rPr>
-      </w:pPr>
-      <w:r>
-        <w:rPr>
-          <w:sz w:val="20"/>
-          <w:szCs w:val="20"/>
-        </w:rPr>
-      </w:r>
-    </w:p>
-    <w:p>
-      <w:pPr>
-        <w:pStyle w:val="TextBody"/>
-        <w:pBdr/>
+        <w:spacing w:lineRule="atLeast" w:line="285"/>
+        <w:rPr>
+          <w:sz w:val="20"/>
+          <w:szCs w:val="20"/>
+        </w:rPr>
+      </w:pPr>
+      <w:r>
+        <w:rPr>
+          <w:sz w:val="20"/>
+          <w:szCs w:val="20"/>
+        </w:rPr>
+      </w:r>
+    </w:p>
+    <w:p>
+      <w:pPr>
+        <w:pStyle w:val="TextBody"/>
+        <w:spacing w:lineRule="atLeast" w:line="285"/>
+        <w:rPr>
+          <w:sz w:val="20"/>
+          <w:szCs w:val="20"/>
+        </w:rPr>
+      </w:pPr>
+      <w:r>
+        <w:rPr>
+          <w:sz w:val="20"/>
+          <w:szCs w:val="20"/>
+        </w:rPr>
+      </w:r>
+    </w:p>
+    <w:p>
+      <w:pPr>
+        <w:pStyle w:val="TextBody"/>
+        <w:spacing w:lineRule="atLeast" w:line="285"/>
+        <w:rPr>
+          <w:sz w:val="20"/>
+          <w:szCs w:val="20"/>
+        </w:rPr>
+      </w:pPr>
+      <w:r>
+        <w:rPr>
+          <w:sz w:val="20"/>
+          <w:szCs w:val="20"/>
+        </w:rPr>
+      </w:r>
+    </w:p>
+    <w:p>
+      <w:pPr>
+        <w:pStyle w:val="TextBody"/>
+        <w:spacing w:lineRule="atLeast" w:line="285"/>
+        <w:rPr>
+          <w:sz w:val="20"/>
+          <w:szCs w:val="20"/>
+        </w:rPr>
+      </w:pPr>
+      <w:r>
+        <w:rPr>
+          <w:sz w:val="20"/>
+          <w:szCs w:val="20"/>
+        </w:rPr>
+      </w:r>
+    </w:p>
+    <w:p>
+      <w:pPr>
+        <w:pStyle w:val="TextBody"/>
+        <w:spacing w:lineRule="atLeast" w:line="285"/>
+        <w:rPr>
+          <w:sz w:val="20"/>
+          <w:szCs w:val="20"/>
+        </w:rPr>
+      </w:pPr>
+      <w:r>
+        <w:rPr>
+          <w:sz w:val="20"/>
+          <w:szCs w:val="20"/>
+        </w:rPr>
+      </w:r>
+    </w:p>
+    <w:p>
+      <w:pPr>
+        <w:pStyle w:val="TextBody"/>
+        <w:spacing w:lineRule="atLeast" w:line="285"/>
+        <w:rPr>
+          <w:sz w:val="20"/>
+          <w:szCs w:val="20"/>
+        </w:rPr>
+      </w:pPr>
+      <w:r>
+        <w:rPr>
+          <w:sz w:val="20"/>
+          <w:szCs w:val="20"/>
+        </w:rPr>
+      </w:r>
+    </w:p>
+    <w:p>
+      <w:pPr>
+        <w:pStyle w:val="TextBody"/>
+        <w:spacing w:lineRule="atLeast" w:line="285"/>
+        <w:rPr>
+          <w:sz w:val="20"/>
+          <w:szCs w:val="20"/>
+        </w:rPr>
+      </w:pPr>
+      <w:r>
+        <w:rPr>
+          <w:sz w:val="20"/>
+          <w:szCs w:val="20"/>
+        </w:rPr>
+      </w:r>
+    </w:p>
+    <w:p>
+      <w:pPr>
+        <w:pStyle w:val="TextBody"/>
+        <w:spacing w:lineRule="atLeast" w:line="285"/>
+        <w:rPr>
+          <w:sz w:val="20"/>
+          <w:szCs w:val="20"/>
+        </w:rPr>
+      </w:pPr>
+      <w:r>
+        <w:rPr>
+          <w:sz w:val="20"/>
+          <w:szCs w:val="20"/>
+        </w:rPr>
+      </w:r>
+    </w:p>
+    <w:p>
+      <w:pPr>
+        <w:pStyle w:val="TextBody"/>
+        <w:spacing w:lineRule="atLeast" w:line="285"/>
+        <w:rPr>
+          <w:sz w:val="20"/>
+          <w:szCs w:val="20"/>
+        </w:rPr>
+      </w:pPr>
+      <w:r>
+        <w:rPr>
+          <w:sz w:val="20"/>
+          <w:szCs w:val="20"/>
+        </w:rPr>
+      </w:r>
+    </w:p>
+    <w:p>
+      <w:pPr>
+        <w:pStyle w:val="TextBody"/>
+        <w:spacing w:lineRule="atLeast" w:line="285"/>
+        <w:rPr>
+          <w:sz w:val="20"/>
+          <w:szCs w:val="20"/>
+        </w:rPr>
+      </w:pPr>
+      <w:r>
+        <w:rPr>
+          <w:sz w:val="20"/>
+          <w:szCs w:val="20"/>
+        </w:rPr>
+      </w:r>
+    </w:p>
+    <w:p>
+      <w:pPr>
+        <w:pStyle w:val="TextBody"/>
+        <w:spacing w:lineRule="atLeast" w:line="285"/>
+        <w:rPr>
+          <w:sz w:val="20"/>
+          <w:szCs w:val="20"/>
+        </w:rPr>
+      </w:pPr>
+      <w:r>
+        <w:rPr>
+          <w:sz w:val="20"/>
+          <w:szCs w:val="20"/>
+        </w:rPr>
+      </w:r>
+    </w:p>
+    <w:p>
+      <w:pPr>
+        <w:pStyle w:val="TextBody"/>
+        <w:spacing w:lineRule="atLeast" w:line="285"/>
+        <w:rPr>
+          <w:sz w:val="20"/>
+          <w:szCs w:val="20"/>
+        </w:rPr>
+      </w:pPr>
+      <w:r>
+        <w:rPr>
+          <w:sz w:val="20"/>
+          <w:szCs w:val="20"/>
+        </w:rPr>
+      </w:r>
+    </w:p>
+    <w:p>
+      <w:pPr>
+        <w:pStyle w:val="TextBody"/>
+        <w:spacing w:lineRule="atLeast" w:line="285"/>
+        <w:rPr>
+          <w:sz w:val="20"/>
+          <w:szCs w:val="20"/>
+        </w:rPr>
+      </w:pPr>
+      <w:r>
+        <w:rPr>
+          <w:sz w:val="20"/>
+          <w:szCs w:val="20"/>
+        </w:rPr>
+      </w:r>
+    </w:p>
+    <w:p>
+      <w:pPr>
+        <w:pStyle w:val="TextBody"/>
+        <w:spacing w:lineRule="atLeast" w:line="285"/>
+        <w:rPr>
+          <w:sz w:val="20"/>
+          <w:szCs w:val="20"/>
+        </w:rPr>
+      </w:pPr>
+      <w:r>
+        <w:rPr>
+          <w:sz w:val="20"/>
+          <w:szCs w:val="20"/>
+        </w:rPr>
+      </w:r>
+    </w:p>
+    <w:p>
+      <w:pPr>
+        <w:pStyle w:val="TextBody"/>
+        <w:spacing w:lineRule="atLeast" w:line="285"/>
+        <w:rPr>
+          <w:sz w:val="20"/>
+          <w:szCs w:val="20"/>
+        </w:rPr>
+      </w:pPr>
+      <w:r>
+        <w:rPr>
+          <w:sz w:val="20"/>
+          <w:szCs w:val="20"/>
+        </w:rPr>
+      </w:r>
+    </w:p>
+    <w:p>
+      <w:pPr>
+        <w:pStyle w:val="TextBody"/>
+        <w:spacing w:lineRule="atLeast" w:line="285"/>
+        <w:rPr>
+          <w:sz w:val="20"/>
+          <w:szCs w:val="20"/>
+        </w:rPr>
+      </w:pPr>
+      <w:r>
+        <w:rPr>
+          <w:sz w:val="20"/>
+          <w:szCs w:val="20"/>
+        </w:rPr>
+      </w:r>
+    </w:p>
+    <w:p>
+      <w:pPr>
+        <w:pStyle w:val="TextBody"/>
+        <w:spacing w:lineRule="atLeast" w:line="285"/>
+        <w:rPr>
+          <w:sz w:val="20"/>
+          <w:szCs w:val="20"/>
+        </w:rPr>
+      </w:pPr>
+      <w:r>
+        <w:rPr>
+          <w:sz w:val="20"/>
+          <w:szCs w:val="20"/>
+        </w:rPr>
+      </w:r>
+    </w:p>
+    <w:p>
+      <w:pPr>
+        <w:pStyle w:val="TextBody"/>
+        <w:spacing w:lineRule="atLeast" w:line="285"/>
+        <w:rPr>
+          <w:sz w:val="20"/>
+          <w:szCs w:val="20"/>
+        </w:rPr>
+      </w:pPr>
+      <w:r>
+        <w:rPr>
+          <w:sz w:val="20"/>
+          <w:szCs w:val="20"/>
+        </w:rPr>
+      </w:r>
+    </w:p>
+    <w:p>
+      <w:pPr>
+        <w:pStyle w:val="TextBody"/>
+        <w:spacing w:lineRule="atLeast" w:line="285"/>
+        <w:rPr>
+          <w:sz w:val="20"/>
+          <w:szCs w:val="20"/>
+        </w:rPr>
+      </w:pPr>
+      <w:r>
+        <w:rPr>
+          <w:sz w:val="20"/>
+          <w:szCs w:val="20"/>
+        </w:rPr>
+      </w:r>
+    </w:p>
+    <w:p>
+      <w:pPr>
+        <w:pStyle w:val="TextBody"/>
         <w:spacing w:lineRule="atLeast" w:line="285"/>
         <w:rPr>
           <w:sz w:val="20"/>
@@ -2038,7 +2053,6 @@
     <w:p>
       <w:pPr>
         <w:pStyle w:val="TextBody"/>
-        <w:pBdr/>
         <w:spacing w:lineRule="atLeast" w:line="285"/>
         <w:rPr/>
       </w:pPr>
@@ -2066,7 +2080,6 @@
     <w:p>
       <w:pPr>
         <w:pStyle w:val="TextBody"/>
-        <w:pBdr/>
         <w:spacing w:lineRule="atLeast" w:line="285"/>
         <w:rPr/>
       </w:pPr>
@@ -2094,7 +2107,6 @@
     <w:p>
       <w:pPr>
         <w:pStyle w:val="TextBody"/>
-        <w:pBdr/>
         <w:spacing w:lineRule="atLeast" w:line="285"/>
         <w:rPr/>
       </w:pPr>
@@ -2131,7 +2143,6 @@
     <w:p>
       <w:pPr>
         <w:pStyle w:val="TextBody"/>
-        <w:pBdr/>
         <w:spacing w:lineRule="atLeast" w:line="285"/>
         <w:rPr>
           <w:sz w:val="20"/>
@@ -2152,7 +2163,6 @@
           <w:ilvl w:val="0"/>
           <w:numId w:val="2"/>
         </w:numPr>
-        <w:pBdr/>
         <w:spacing w:lineRule="atLeast" w:line="285"/>
         <w:rPr>
           <w:sz w:val="20"/>
@@ -2174,7 +2184,6 @@
           <w:ilvl w:val="0"/>
           <w:numId w:val="2"/>
         </w:numPr>
-        <w:pBdr/>
         <w:spacing w:lineRule="atLeast" w:line="285"/>
         <w:rPr>
           <w:sz w:val="20"/>
@@ -2196,7 +2205,6 @@
           <w:ilvl w:val="0"/>
           <w:numId w:val="2"/>
         </w:numPr>
-        <w:pBdr/>
         <w:spacing w:lineRule="atLeast" w:line="285"/>
         <w:rPr>
           <w:sz w:val="20"/>
@@ -2218,7 +2226,6 @@
           <w:ilvl w:val="0"/>
           <w:numId w:val="2"/>
         </w:numPr>
-        <w:pBdr/>
         <w:spacing w:lineRule="atLeast" w:line="285"/>
         <w:rPr>
           <w:sz w:val="20"/>
@@ -2240,7 +2247,6 @@
           <w:ilvl w:val="0"/>
           <w:numId w:val="2"/>
         </w:numPr>
-        <w:pBdr/>
         <w:spacing w:lineRule="atLeast" w:line="285"/>
         <w:rPr>
           <w:sz w:val="20"/>
@@ -2262,7 +2268,6 @@
           <w:ilvl w:val="0"/>
           <w:numId w:val="2"/>
         </w:numPr>
-        <w:pBdr/>
         <w:spacing w:lineRule="atLeast" w:line="285"/>
         <w:rPr>
           <w:sz w:val="20"/>
@@ -2284,7 +2289,6 @@
           <w:ilvl w:val="0"/>
           <w:numId w:val="2"/>
         </w:numPr>
-        <w:pBdr/>
         <w:spacing w:lineRule="atLeast" w:line="285"/>
         <w:rPr>
           <w:sz w:val="20"/>
@@ -2306,7 +2310,6 @@
           <w:ilvl w:val="0"/>
           <w:numId w:val="2"/>
         </w:numPr>
-        <w:pBdr/>
         <w:spacing w:lineRule="atLeast" w:line="285"/>
         <w:rPr>
           <w:sz w:val="20"/>
@@ -2328,7 +2331,6 @@
           <w:ilvl w:val="0"/>
           <w:numId w:val="2"/>
         </w:numPr>
-        <w:pBdr/>
         <w:spacing w:lineRule="atLeast" w:line="285"/>
         <w:rPr>
           <w:sz w:val="20"/>
@@ -2350,7 +2352,6 @@
           <w:ilvl w:val="0"/>
           <w:numId w:val="2"/>
         </w:numPr>
-        <w:pBdr/>
         <w:spacing w:lineRule="atLeast" w:line="285"/>
         <w:rPr>
           <w:sz w:val="20"/>
@@ -2372,7 +2373,6 @@
           <w:ilvl w:val="0"/>
           <w:numId w:val="2"/>
         </w:numPr>
-        <w:pBdr/>
         <w:spacing w:lineRule="atLeast" w:line="285"/>
         <w:rPr>
           <w:sz w:val="20"/>
@@ -2390,24 +2390,22 @@
     <w:p>
       <w:pPr>
         <w:pStyle w:val="TextBody"/>
-        <w:pBdr/>
-        <w:spacing w:lineRule="atLeast" w:line="285"/>
-        <w:rPr>
-          <w:sz w:val="20"/>
-          <w:szCs w:val="20"/>
-        </w:rPr>
-      </w:pPr>
-      <w:r>
-        <w:rPr>
-          <w:sz w:val="20"/>
-          <w:szCs w:val="20"/>
-        </w:rPr>
-      </w:r>
-    </w:p>
-    <w:p>
-      <w:pPr>
-        <w:pStyle w:val="TextBody"/>
-        <w:pBdr/>
+        <w:spacing w:lineRule="atLeast" w:line="285"/>
+        <w:rPr>
+          <w:sz w:val="20"/>
+          <w:szCs w:val="20"/>
+        </w:rPr>
+      </w:pPr>
+      <w:r>
+        <w:rPr>
+          <w:sz w:val="20"/>
+          <w:szCs w:val="20"/>
+        </w:rPr>
+      </w:r>
+    </w:p>
+    <w:p>
+      <w:pPr>
+        <w:pStyle w:val="TextBody"/>
         <w:spacing w:lineRule="atLeast" w:line="285"/>
         <w:rPr>
           <w:sz w:val="20"/>
@@ -2425,24 +2423,22 @@
     <w:p>
       <w:pPr>
         <w:pStyle w:val="TextBody"/>
-        <w:pBdr/>
-        <w:spacing w:lineRule="atLeast" w:line="285"/>
-        <w:rPr>
-          <w:sz w:val="20"/>
-          <w:szCs w:val="20"/>
-        </w:rPr>
-      </w:pPr>
-      <w:r>
-        <w:rPr>
-          <w:sz w:val="20"/>
-          <w:szCs w:val="20"/>
-        </w:rPr>
-      </w:r>
-    </w:p>
-    <w:p>
-      <w:pPr>
-        <w:pStyle w:val="TextBody"/>
-        <w:pBdr/>
+        <w:spacing w:lineRule="atLeast" w:line="285"/>
+        <w:rPr>
+          <w:sz w:val="20"/>
+          <w:szCs w:val="20"/>
+        </w:rPr>
+      </w:pPr>
+      <w:r>
+        <w:rPr>
+          <w:sz w:val="20"/>
+          <w:szCs w:val="20"/>
+        </w:rPr>
+      </w:r>
+    </w:p>
+    <w:p>
+      <w:pPr>
+        <w:pStyle w:val="TextBody"/>
         <w:spacing w:lineRule="atLeast" w:line="285"/>
         <w:jc w:val="center"/>
         <w:rPr/>
@@ -2467,7 +2463,6 @@
     <w:p>
       <w:pPr>
         <w:pStyle w:val="TextBody"/>
-        <w:pBdr/>
         <w:spacing w:lineRule="atLeast" w:line="285"/>
         <w:rPr/>
       </w:pPr>
@@ -2489,7 +2484,6 @@
     <w:p>
       <w:pPr>
         <w:pStyle w:val="TextBody"/>
-        <w:pBdr/>
         <w:spacing w:lineRule="atLeast" w:line="285"/>
         <w:rPr>
           <w:sz w:val="22"/>
@@ -2506,7 +2500,6 @@
     <w:p>
       <w:pPr>
         <w:pStyle w:val="TextBody"/>
-        <w:pBdr/>
         <w:spacing w:lineRule="atLeast" w:line="285"/>
         <w:jc w:val="center"/>
         <w:rPr/>
@@ -2532,7 +2525,6 @@
     <w:p>
       <w:pPr>
         <w:pStyle w:val="TextBody"/>
-        <w:pBdr/>
         <w:spacing w:lineRule="atLeast" w:line="285"/>
         <w:rPr/>
       </w:pPr>
@@ -2554,7 +2546,6 @@
     <w:p>
       <w:pPr>
         <w:pStyle w:val="TextBody"/>
-        <w:pBdr/>
         <w:spacing w:lineRule="atLeast" w:line="285"/>
         <w:jc w:val="center"/>
         <w:rPr/>
@@ -2566,7 +2557,6 @@
     <w:p>
       <w:pPr>
         <w:pStyle w:val="TextBody"/>
-        <w:pBdr/>
         <w:spacing w:lineRule="atLeast" w:line="285"/>
         <w:jc w:val="center"/>
         <w:rPr/>
@@ -2578,7 +2568,6 @@
     <w:p>
       <w:pPr>
         <w:pStyle w:val="TextBody"/>
-        <w:pBdr/>
         <w:spacing w:lineRule="atLeast" w:line="285"/>
         <w:jc w:val="center"/>
         <w:rPr/>
@@ -2590,7 +2579,6 @@
     <w:p>
       <w:pPr>
         <w:pStyle w:val="TextBody"/>
-        <w:pBdr/>
         <w:spacing w:lineRule="atLeast" w:line="285"/>
         <w:jc w:val="center"/>
         <w:rPr/>
@@ -2614,7 +2602,6 @@
     <w:p>
       <w:pPr>
         <w:pStyle w:val="TextBody"/>
-        <w:pBdr/>
         <w:spacing w:lineRule="atLeast" w:line="285"/>
         <w:rPr/>
       </w:pPr>
@@ -2633,7 +2620,6 @@
     <w:p>
       <w:pPr>
         <w:pStyle w:val="TextBody"/>
-        <w:pBdr/>
         <w:spacing w:lineRule="atLeast" w:line="285"/>
         <w:rPr/>
       </w:pPr>
@@ -2656,7 +2642,6 @@
     <w:p>
       <w:pPr>
         <w:pStyle w:val="TextBody"/>
-        <w:pBdr/>
         <w:spacing w:lineRule="atLeast" w:line="285"/>
         <w:rPr/>
       </w:pPr>
@@ -2678,7 +2663,6 @@
     <w:p>
       <w:pPr>
         <w:pStyle w:val="TextBody"/>
-        <w:pBdr/>
         <w:spacing w:lineRule="atLeast" w:line="285"/>
         <w:jc w:val="center"/>
         <w:rPr/>
@@ -2702,7 +2686,6 @@
     <w:p>
       <w:pPr>
         <w:pStyle w:val="TextBody"/>
-        <w:pBdr/>
         <w:spacing w:lineRule="atLeast" w:line="285"/>
         <w:rPr/>
       </w:pPr>
@@ -2724,7 +2707,6 @@
     <w:p>
       <w:pPr>
         <w:pStyle w:val="TextBody"/>
-        <w:pBdr/>
         <w:spacing w:lineRule="atLeast" w:line="285"/>
         <w:jc w:val="center"/>
         <w:rPr/>
@@ -2747,7 +2729,6 @@
     <w:p>
       <w:pPr>
         <w:pStyle w:val="TextBody"/>
-        <w:pBdr/>
         <w:spacing w:lineRule="atLeast" w:line="285"/>
         <w:rPr/>
       </w:pPr>
@@ -2766,7 +2747,6 @@
     <w:p>
       <w:pPr>
         <w:pStyle w:val="TextBody"/>
-        <w:pBdr/>
         <w:spacing w:lineRule="atLeast" w:line="285"/>
         <w:jc w:val="center"/>
         <w:rPr/>
@@ -2789,7 +2769,6 @@
     <w:p>
       <w:pPr>
         <w:pStyle w:val="TextBody"/>
-        <w:pBdr/>
         <w:spacing w:lineRule="atLeast" w:line="285"/>
         <w:rPr/>
       </w:pPr>
@@ -2811,7 +2790,6 @@
     <w:p>
       <w:pPr>
         <w:pStyle w:val="TextBody"/>
-        <w:pBdr/>
         <w:spacing w:lineRule="atLeast" w:line="285"/>
         <w:jc w:val="center"/>
         <w:rPr/>
@@ -2834,7 +2812,6 @@
     <w:p>
       <w:pPr>
         <w:pStyle w:val="TextBody"/>
-        <w:pBdr/>
         <w:spacing w:lineRule="atLeast" w:line="285"/>
         <w:rPr/>
       </w:pPr>
@@ -2853,7 +2830,6 @@
     <w:p>
       <w:pPr>
         <w:pStyle w:val="TextBody"/>
-        <w:pBdr/>
         <w:spacing w:lineRule="atLeast" w:line="285"/>
         <w:jc w:val="center"/>
         <w:rPr/>
@@ -2876,7 +2852,6 @@
     <w:p>
       <w:pPr>
         <w:pStyle w:val="TextBody"/>
-        <w:pBdr/>
         <w:spacing w:lineRule="atLeast" w:line="285"/>
         <w:rPr/>
       </w:pPr>
@@ -2895,51 +2870,46 @@
     <w:p>
       <w:pPr>
         <w:pStyle w:val="TextBody"/>
-        <w:pBdr/>
-        <w:spacing w:lineRule="atLeast" w:line="285"/>
-        <w:rPr/>
-      </w:pPr>
-      <w:r>
-        <w:rPr/>
-      </w:r>
-    </w:p>
-    <w:p>
-      <w:pPr>
-        <w:pStyle w:val="TextBody"/>
-        <w:pBdr/>
-        <w:spacing w:lineRule="atLeast" w:line="285"/>
-        <w:rPr/>
-      </w:pPr>
-      <w:r>
-        <w:rPr/>
-      </w:r>
-    </w:p>
-    <w:p>
-      <w:pPr>
-        <w:pStyle w:val="TextBody"/>
-        <w:pBdr/>
-        <w:spacing w:lineRule="atLeast" w:line="285"/>
-        <w:rPr/>
-      </w:pPr>
-      <w:r>
-        <w:rPr/>
-      </w:r>
-    </w:p>
-    <w:p>
-      <w:pPr>
-        <w:pStyle w:val="TextBody"/>
-        <w:pBdr/>
-        <w:spacing w:lineRule="atLeast" w:line="285"/>
-        <w:rPr/>
-      </w:pPr>
-      <w:r>
-        <w:rPr/>
-      </w:r>
-    </w:p>
-    <w:p>
-      <w:pPr>
-        <w:pStyle w:val="TextBody"/>
-        <w:pBdr/>
+        <w:spacing w:lineRule="atLeast" w:line="285"/>
+        <w:rPr/>
+      </w:pPr>
+      <w:r>
+        <w:rPr/>
+      </w:r>
+    </w:p>
+    <w:p>
+      <w:pPr>
+        <w:pStyle w:val="TextBody"/>
+        <w:spacing w:lineRule="atLeast" w:line="285"/>
+        <w:rPr/>
+      </w:pPr>
+      <w:r>
+        <w:rPr/>
+      </w:r>
+    </w:p>
+    <w:p>
+      <w:pPr>
+        <w:pStyle w:val="TextBody"/>
+        <w:spacing w:lineRule="atLeast" w:line="285"/>
+        <w:rPr/>
+      </w:pPr>
+      <w:r>
+        <w:rPr/>
+      </w:r>
+    </w:p>
+    <w:p>
+      <w:pPr>
+        <w:pStyle w:val="TextBody"/>
+        <w:spacing w:lineRule="atLeast" w:line="285"/>
+        <w:rPr/>
+      </w:pPr>
+      <w:r>
+        <w:rPr/>
+      </w:r>
+    </w:p>
+    <w:p>
+      <w:pPr>
+        <w:pStyle w:val="TextBody"/>
         <w:spacing w:lineRule="atLeast" w:line="285"/>
         <w:rPr/>
       </w:pPr>
@@ -2966,359 +2936,326 @@
     <w:p>
       <w:pPr>
         <w:pStyle w:val="TextBody"/>
-        <w:pBdr/>
-        <w:spacing w:lineRule="atLeast" w:line="285"/>
-        <w:rPr/>
-      </w:pPr>
-      <w:r>
-        <w:rPr/>
-      </w:r>
-    </w:p>
-    <w:p>
-      <w:pPr>
-        <w:pStyle w:val="TextBody"/>
-        <w:pBdr/>
-        <w:spacing w:lineRule="atLeast" w:line="285"/>
-        <w:rPr/>
-      </w:pPr>
-      <w:r>
-        <w:rPr/>
-      </w:r>
-    </w:p>
-    <w:p>
-      <w:pPr>
-        <w:pStyle w:val="TextBody"/>
-        <w:pBdr/>
-        <w:spacing w:lineRule="atLeast" w:line="285"/>
-        <w:rPr/>
-      </w:pPr>
-      <w:r>
-        <w:rPr/>
-      </w:r>
-    </w:p>
-    <w:p>
-      <w:pPr>
-        <w:pStyle w:val="TextBody"/>
-        <w:pBdr/>
-        <w:spacing w:lineRule="atLeast" w:line="285"/>
-        <w:rPr/>
-      </w:pPr>
-      <w:r>
-        <w:rPr/>
-      </w:r>
-    </w:p>
-    <w:p>
-      <w:pPr>
-        <w:pStyle w:val="TextBody"/>
-        <w:pBdr/>
-        <w:spacing w:lineRule="atLeast" w:line="285"/>
-        <w:rPr/>
-      </w:pPr>
-      <w:r>
-        <w:rPr/>
-      </w:r>
-    </w:p>
-    <w:p>
-      <w:pPr>
-        <w:pStyle w:val="TextBody"/>
-        <w:pBdr/>
-        <w:spacing w:lineRule="atLeast" w:line="285"/>
-        <w:rPr/>
-      </w:pPr>
-      <w:r>
-        <w:rPr/>
-      </w:r>
-    </w:p>
-    <w:p>
-      <w:pPr>
-        <w:pStyle w:val="TextBody"/>
-        <w:pBdr/>
-        <w:spacing w:lineRule="atLeast" w:line="285"/>
-        <w:rPr/>
-      </w:pPr>
-      <w:r>
-        <w:rPr/>
-      </w:r>
-    </w:p>
-    <w:p>
-      <w:pPr>
-        <w:pStyle w:val="TextBody"/>
-        <w:pBdr/>
-        <w:spacing w:lineRule="atLeast" w:line="285"/>
-        <w:rPr/>
-      </w:pPr>
-      <w:r>
-        <w:rPr/>
-      </w:r>
-    </w:p>
-    <w:p>
-      <w:pPr>
-        <w:pStyle w:val="TextBody"/>
-        <w:pBdr/>
-        <w:spacing w:lineRule="atLeast" w:line="285"/>
-        <w:rPr/>
-      </w:pPr>
-      <w:r>
-        <w:rPr/>
-      </w:r>
-    </w:p>
-    <w:p>
-      <w:pPr>
-        <w:pStyle w:val="TextBody"/>
-        <w:pBdr/>
-        <w:spacing w:lineRule="atLeast" w:line="285"/>
-        <w:rPr/>
-      </w:pPr>
-      <w:r>
-        <w:rPr/>
-      </w:r>
-    </w:p>
-    <w:p>
-      <w:pPr>
-        <w:pStyle w:val="TextBody"/>
-        <w:pBdr/>
-        <w:spacing w:lineRule="atLeast" w:line="285"/>
-        <w:rPr/>
-      </w:pPr>
-      <w:r>
-        <w:rPr/>
-      </w:r>
-    </w:p>
-    <w:p>
-      <w:pPr>
-        <w:pStyle w:val="TextBody"/>
-        <w:pBdr/>
-        <w:spacing w:lineRule="atLeast" w:line="285"/>
-        <w:rPr/>
-      </w:pPr>
-      <w:r>
-        <w:rPr/>
-      </w:r>
-    </w:p>
-    <w:p>
-      <w:pPr>
-        <w:pStyle w:val="TextBody"/>
-        <w:pBdr/>
-        <w:spacing w:lineRule="atLeast" w:line="285"/>
-        <w:rPr/>
-      </w:pPr>
-      <w:r>
-        <w:rPr/>
-      </w:r>
-    </w:p>
-    <w:p>
-      <w:pPr>
-        <w:pStyle w:val="TextBody"/>
-        <w:pBdr/>
-        <w:spacing w:lineRule="atLeast" w:line="285"/>
-        <w:rPr/>
-      </w:pPr>
-      <w:r>
-        <w:rPr/>
-      </w:r>
-    </w:p>
-    <w:p>
-      <w:pPr>
-        <w:pStyle w:val="TextBody"/>
-        <w:pBdr/>
-        <w:spacing w:lineRule="atLeast" w:line="285"/>
-        <w:rPr/>
-      </w:pPr>
-      <w:r>
-        <w:rPr/>
-      </w:r>
-    </w:p>
-    <w:p>
-      <w:pPr>
-        <w:pStyle w:val="TextBody"/>
-        <w:pBdr/>
-        <w:spacing w:lineRule="atLeast" w:line="285"/>
-        <w:rPr/>
-      </w:pPr>
-      <w:r>
-        <w:rPr/>
-      </w:r>
-    </w:p>
-    <w:p>
-      <w:pPr>
-        <w:pStyle w:val="TextBody"/>
-        <w:pBdr/>
-        <w:spacing w:lineRule="atLeast" w:line="285"/>
-        <w:rPr/>
-      </w:pPr>
-      <w:r>
-        <w:rPr/>
-      </w:r>
-    </w:p>
-    <w:p>
-      <w:pPr>
-        <w:pStyle w:val="TextBody"/>
-        <w:pBdr/>
-        <w:spacing w:lineRule="atLeast" w:line="285"/>
-        <w:rPr/>
-      </w:pPr>
-      <w:r>
-        <w:rPr/>
-      </w:r>
-    </w:p>
-    <w:p>
-      <w:pPr>
-        <w:pStyle w:val="TextBody"/>
-        <w:pBdr/>
-        <w:spacing w:lineRule="atLeast" w:line="285"/>
-        <w:rPr/>
-      </w:pPr>
-      <w:r>
-        <w:rPr/>
-      </w:r>
-    </w:p>
-    <w:p>
-      <w:pPr>
-        <w:pStyle w:val="TextBody"/>
-        <w:pBdr/>
-        <w:spacing w:lineRule="atLeast" w:line="285"/>
-        <w:rPr/>
-      </w:pPr>
-      <w:r>
-        <w:rPr/>
-      </w:r>
-    </w:p>
-    <w:p>
-      <w:pPr>
-        <w:pStyle w:val="TextBody"/>
-        <w:pBdr/>
-        <w:spacing w:lineRule="atLeast" w:line="285"/>
-        <w:rPr/>
-      </w:pPr>
-      <w:r>
-        <w:rPr/>
-      </w:r>
-    </w:p>
-    <w:p>
-      <w:pPr>
-        <w:pStyle w:val="TextBody"/>
-        <w:pBdr/>
-        <w:spacing w:lineRule="atLeast" w:line="285"/>
-        <w:rPr/>
-      </w:pPr>
-      <w:r>
-        <w:rPr/>
-      </w:r>
-    </w:p>
-    <w:p>
-      <w:pPr>
-        <w:pStyle w:val="TextBody"/>
-        <w:pBdr/>
-        <w:spacing w:lineRule="atLeast" w:line="285"/>
-        <w:rPr/>
-      </w:pPr>
-      <w:r>
-        <w:rPr/>
-      </w:r>
-    </w:p>
-    <w:p>
-      <w:pPr>
-        <w:pStyle w:val="TextBody"/>
-        <w:pBdr/>
-        <w:spacing w:lineRule="atLeast" w:line="285"/>
-        <w:rPr/>
-      </w:pPr>
-      <w:r>
-        <w:rPr/>
-      </w:r>
-    </w:p>
-    <w:p>
-      <w:pPr>
-        <w:pStyle w:val="TextBody"/>
-        <w:pBdr/>
-        <w:spacing w:lineRule="atLeast" w:line="285"/>
-        <w:rPr/>
-      </w:pPr>
-      <w:r>
-        <w:rPr/>
-      </w:r>
-    </w:p>
-    <w:p>
-      <w:pPr>
-        <w:pStyle w:val="TextBody"/>
-        <w:pBdr/>
-        <w:spacing w:lineRule="atLeast" w:line="285"/>
-        <w:rPr/>
-      </w:pPr>
-      <w:r>
-        <w:rPr/>
-      </w:r>
-    </w:p>
-    <w:p>
-      <w:pPr>
-        <w:pStyle w:val="TextBody"/>
-        <w:pBdr/>
-        <w:spacing w:lineRule="atLeast" w:line="285"/>
-        <w:rPr/>
-      </w:pPr>
-      <w:r>
-        <w:rPr/>
-      </w:r>
-    </w:p>
-    <w:p>
-      <w:pPr>
-        <w:pStyle w:val="TextBody"/>
-        <w:pBdr/>
-        <w:spacing w:lineRule="atLeast" w:line="285"/>
-        <w:rPr/>
-      </w:pPr>
-      <w:r>
-        <w:rPr/>
-      </w:r>
-    </w:p>
-    <w:p>
-      <w:pPr>
-        <w:pStyle w:val="TextBody"/>
-        <w:pBdr/>
-        <w:spacing w:lineRule="atLeast" w:line="285"/>
-        <w:rPr/>
-      </w:pPr>
-      <w:r>
-        <w:rPr/>
-      </w:r>
-    </w:p>
-    <w:p>
-      <w:pPr>
-        <w:pStyle w:val="TextBody"/>
-        <w:pBdr/>
-        <w:spacing w:lineRule="atLeast" w:line="285"/>
-        <w:rPr/>
-      </w:pPr>
-      <w:r>
-        <w:rPr/>
-      </w:r>
-    </w:p>
-    <w:p>
-      <w:pPr>
-        <w:pStyle w:val="TextBody"/>
-        <w:pBdr/>
-        <w:spacing w:lineRule="atLeast" w:line="285"/>
-        <w:rPr/>
-      </w:pPr>
-      <w:r>
-        <w:rPr/>
-      </w:r>
-    </w:p>
-    <w:p>
-      <w:pPr>
-        <w:pStyle w:val="TextBody"/>
-        <w:pBdr/>
-        <w:spacing w:lineRule="atLeast" w:line="285"/>
-        <w:rPr/>
-      </w:pPr>
-      <w:r>
-        <w:rPr/>
-      </w:r>
-    </w:p>
-    <w:p>
-      <w:pPr>
-        <w:pStyle w:val="TextBody"/>
-        <w:pBdr/>
+        <w:spacing w:lineRule="atLeast" w:line="285"/>
+        <w:rPr/>
+      </w:pPr>
+      <w:r>
+        <w:rPr/>
+      </w:r>
+    </w:p>
+    <w:p>
+      <w:pPr>
+        <w:pStyle w:val="TextBody"/>
+        <w:spacing w:lineRule="atLeast" w:line="285"/>
+        <w:rPr/>
+      </w:pPr>
+      <w:r>
+        <w:rPr/>
+      </w:r>
+    </w:p>
+    <w:p>
+      <w:pPr>
+        <w:pStyle w:val="TextBody"/>
+        <w:spacing w:lineRule="atLeast" w:line="285"/>
+        <w:rPr/>
+      </w:pPr>
+      <w:r>
+        <w:rPr/>
+      </w:r>
+    </w:p>
+    <w:p>
+      <w:pPr>
+        <w:pStyle w:val="TextBody"/>
+        <w:spacing w:lineRule="atLeast" w:line="285"/>
+        <w:rPr/>
+      </w:pPr>
+      <w:r>
+        <w:rPr/>
+      </w:r>
+    </w:p>
+    <w:p>
+      <w:pPr>
+        <w:pStyle w:val="TextBody"/>
+        <w:spacing w:lineRule="atLeast" w:line="285"/>
+        <w:rPr/>
+      </w:pPr>
+      <w:r>
+        <w:rPr/>
+      </w:r>
+    </w:p>
+    <w:p>
+      <w:pPr>
+        <w:pStyle w:val="TextBody"/>
+        <w:spacing w:lineRule="atLeast" w:line="285"/>
+        <w:rPr/>
+      </w:pPr>
+      <w:r>
+        <w:rPr/>
+      </w:r>
+    </w:p>
+    <w:p>
+      <w:pPr>
+        <w:pStyle w:val="TextBody"/>
+        <w:spacing w:lineRule="atLeast" w:line="285"/>
+        <w:rPr/>
+      </w:pPr>
+      <w:r>
+        <w:rPr/>
+      </w:r>
+    </w:p>
+    <w:p>
+      <w:pPr>
+        <w:pStyle w:val="TextBody"/>
+        <w:spacing w:lineRule="atLeast" w:line="285"/>
+        <w:rPr/>
+      </w:pPr>
+      <w:r>
+        <w:rPr/>
+      </w:r>
+    </w:p>
+    <w:p>
+      <w:pPr>
+        <w:pStyle w:val="TextBody"/>
+        <w:spacing w:lineRule="atLeast" w:line="285"/>
+        <w:rPr/>
+      </w:pPr>
+      <w:r>
+        <w:rPr/>
+      </w:r>
+    </w:p>
+    <w:p>
+      <w:pPr>
+        <w:pStyle w:val="TextBody"/>
+        <w:spacing w:lineRule="atLeast" w:line="285"/>
+        <w:rPr/>
+      </w:pPr>
+      <w:r>
+        <w:rPr/>
+      </w:r>
+    </w:p>
+    <w:p>
+      <w:pPr>
+        <w:pStyle w:val="TextBody"/>
+        <w:spacing w:lineRule="atLeast" w:line="285"/>
+        <w:rPr/>
+      </w:pPr>
+      <w:r>
+        <w:rPr/>
+      </w:r>
+    </w:p>
+    <w:p>
+      <w:pPr>
+        <w:pStyle w:val="TextBody"/>
+        <w:spacing w:lineRule="atLeast" w:line="285"/>
+        <w:rPr/>
+      </w:pPr>
+      <w:r>
+        <w:rPr/>
+      </w:r>
+    </w:p>
+    <w:p>
+      <w:pPr>
+        <w:pStyle w:val="TextBody"/>
+        <w:spacing w:lineRule="atLeast" w:line="285"/>
+        <w:rPr/>
+      </w:pPr>
+      <w:r>
+        <w:rPr/>
+      </w:r>
+    </w:p>
+    <w:p>
+      <w:pPr>
+        <w:pStyle w:val="TextBody"/>
+        <w:spacing w:lineRule="atLeast" w:line="285"/>
+        <w:rPr/>
+      </w:pPr>
+      <w:r>
+        <w:rPr/>
+      </w:r>
+    </w:p>
+    <w:p>
+      <w:pPr>
+        <w:pStyle w:val="TextBody"/>
+        <w:spacing w:lineRule="atLeast" w:line="285"/>
+        <w:rPr/>
+      </w:pPr>
+      <w:r>
+        <w:rPr/>
+      </w:r>
+    </w:p>
+    <w:p>
+      <w:pPr>
+        <w:pStyle w:val="TextBody"/>
+        <w:spacing w:lineRule="atLeast" w:line="285"/>
+        <w:rPr/>
+      </w:pPr>
+      <w:r>
+        <w:rPr/>
+      </w:r>
+    </w:p>
+    <w:p>
+      <w:pPr>
+        <w:pStyle w:val="TextBody"/>
+        <w:spacing w:lineRule="atLeast" w:line="285"/>
+        <w:rPr/>
+      </w:pPr>
+      <w:r>
+        <w:rPr/>
+      </w:r>
+    </w:p>
+    <w:p>
+      <w:pPr>
+        <w:pStyle w:val="TextBody"/>
+        <w:spacing w:lineRule="atLeast" w:line="285"/>
+        <w:rPr/>
+      </w:pPr>
+      <w:r>
+        <w:rPr/>
+      </w:r>
+    </w:p>
+    <w:p>
+      <w:pPr>
+        <w:pStyle w:val="TextBody"/>
+        <w:spacing w:lineRule="atLeast" w:line="285"/>
+        <w:rPr/>
+      </w:pPr>
+      <w:r>
+        <w:rPr/>
+      </w:r>
+    </w:p>
+    <w:p>
+      <w:pPr>
+        <w:pStyle w:val="TextBody"/>
+        <w:spacing w:lineRule="atLeast" w:line="285"/>
+        <w:rPr/>
+      </w:pPr>
+      <w:r>
+        <w:rPr/>
+      </w:r>
+    </w:p>
+    <w:p>
+      <w:pPr>
+        <w:pStyle w:val="TextBody"/>
+        <w:spacing w:lineRule="atLeast" w:line="285"/>
+        <w:rPr/>
+      </w:pPr>
+      <w:r>
+        <w:rPr/>
+      </w:r>
+    </w:p>
+    <w:p>
+      <w:pPr>
+        <w:pStyle w:val="TextBody"/>
+        <w:spacing w:lineRule="atLeast" w:line="285"/>
+        <w:rPr/>
+      </w:pPr>
+      <w:r>
+        <w:rPr/>
+      </w:r>
+    </w:p>
+    <w:p>
+      <w:pPr>
+        <w:pStyle w:val="TextBody"/>
+        <w:spacing w:lineRule="atLeast" w:line="285"/>
+        <w:rPr/>
+      </w:pPr>
+      <w:r>
+        <w:rPr/>
+      </w:r>
+    </w:p>
+    <w:p>
+      <w:pPr>
+        <w:pStyle w:val="TextBody"/>
+        <w:spacing w:lineRule="atLeast" w:line="285"/>
+        <w:rPr/>
+      </w:pPr>
+      <w:r>
+        <w:rPr/>
+      </w:r>
+    </w:p>
+    <w:p>
+      <w:pPr>
+        <w:pStyle w:val="TextBody"/>
+        <w:spacing w:lineRule="atLeast" w:line="285"/>
+        <w:rPr/>
+      </w:pPr>
+      <w:r>
+        <w:rPr/>
+      </w:r>
+    </w:p>
+    <w:p>
+      <w:pPr>
+        <w:pStyle w:val="TextBody"/>
+        <w:spacing w:lineRule="atLeast" w:line="285"/>
+        <w:rPr/>
+      </w:pPr>
+      <w:r>
+        <w:rPr/>
+      </w:r>
+    </w:p>
+    <w:p>
+      <w:pPr>
+        <w:pStyle w:val="TextBody"/>
+        <w:spacing w:lineRule="atLeast" w:line="285"/>
+        <w:rPr/>
+      </w:pPr>
+      <w:r>
+        <w:rPr/>
+      </w:r>
+    </w:p>
+    <w:p>
+      <w:pPr>
+        <w:pStyle w:val="TextBody"/>
+        <w:spacing w:lineRule="atLeast" w:line="285"/>
+        <w:rPr/>
+      </w:pPr>
+      <w:r>
+        <w:rPr/>
+      </w:r>
+    </w:p>
+    <w:p>
+      <w:pPr>
+        <w:pStyle w:val="TextBody"/>
+        <w:spacing w:lineRule="atLeast" w:line="285"/>
+        <w:rPr/>
+      </w:pPr>
+      <w:r>
+        <w:rPr/>
+      </w:r>
+    </w:p>
+    <w:p>
+      <w:pPr>
+        <w:pStyle w:val="TextBody"/>
+        <w:spacing w:lineRule="atLeast" w:line="285"/>
+        <w:rPr/>
+      </w:pPr>
+      <w:r>
+        <w:rPr/>
+      </w:r>
+    </w:p>
+    <w:p>
+      <w:pPr>
+        <w:pStyle w:val="TextBody"/>
+        <w:spacing w:lineRule="atLeast" w:line="285"/>
+        <w:rPr/>
+      </w:pPr>
+      <w:r>
+        <w:rPr/>
+      </w:r>
+    </w:p>
+    <w:p>
+      <w:pPr>
+        <w:pStyle w:val="TextBody"/>
+        <w:spacing w:lineRule="atLeast" w:line="285"/>
+        <w:rPr/>
+      </w:pPr>
+      <w:r>
+        <w:rPr/>
+      </w:r>
+    </w:p>
+    <w:p>
+      <w:pPr>
+        <w:pStyle w:val="TextBody"/>
         <w:spacing w:lineRule="atLeast" w:line="285"/>
         <w:rPr/>
       </w:pPr>
@@ -3352,11 +3289,7 @@
       <w:bookmarkEnd w:id="10"/>
       <w:r>
         <w:rPr/>
-        <w:t>R</w:t>
-      </w:r>
-      <w:r>
-        <w:rPr/>
-        <w:t>ozwiązanie projektowe</w:t>
+        <w:t>Rozwiązanie projektowe</w:t>
       </w:r>
     </w:p>
     <w:p>
@@ -5560,8 +5493,9 @@
       </w:pPr>
       <w:r>
         <w:rPr>
-          <w:sz w:val="20"/>
-          <w:szCs w:val="20"/>
+          <w:rFonts w:eastAsia="Times New Roman" w:cs="Verdana"/>
+          <w:sz w:val="24"/>
+          <w:szCs w:val="24"/>
         </w:rPr>
         <w:drawing>
           <wp:anchor behindDoc="0" distT="72390" distB="72390" distL="72390" distR="72390" simplePos="0" locked="0" layoutInCell="0" allowOverlap="1" relativeHeight="6">
@@ -6221,7 +6155,7 @@
       </w:r>
       <w:r>
         <w:rPr/>
-        <w:t>Zarządzanie sekretami</w:t>
+        <w:t>Miary bezpieczeństwa procesu CI/CD</w:t>
       </w:r>
     </w:p>
     <w:p>
@@ -6232,91 +6166,388 @@
       <w:r>
         <w:rPr/>
         <w:tab/>
+      </w:r>
+    </w:p>
+    <w:p>
+      <w:pPr>
+        <w:pStyle w:val="TextBody"/>
+        <w:rPr/>
+      </w:pPr>
+      <w:r>
+        <w:rPr/>
+      </w:r>
+    </w:p>
+    <w:p>
+      <w:pPr>
+        <w:pStyle w:val="TextBody"/>
+        <w:rPr/>
+      </w:pPr>
+      <w:r>
+        <w:rPr/>
+      </w:r>
+    </w:p>
+    <w:p>
+      <w:pPr>
+        <w:pStyle w:val="TextBody"/>
+        <w:rPr/>
+      </w:pPr>
+      <w:r>
+        <w:rPr/>
+      </w:r>
+    </w:p>
+    <w:p>
+      <w:pPr>
+        <w:pStyle w:val="TextBody"/>
+        <w:rPr/>
+      </w:pPr>
+      <w:r>
+        <w:rPr/>
+      </w:r>
+    </w:p>
+    <w:p>
+      <w:pPr>
+        <w:pStyle w:val="TextBody"/>
+        <w:rPr/>
+      </w:pPr>
+      <w:r>
+        <w:rPr/>
+      </w:r>
+    </w:p>
+    <w:p>
+      <w:pPr>
+        <w:pStyle w:val="TextBody"/>
+        <w:rPr/>
+      </w:pPr>
+      <w:r>
+        <w:rPr/>
+      </w:r>
+    </w:p>
+    <w:p>
+      <w:pPr>
+        <w:pStyle w:val="TextBody"/>
+        <w:rPr/>
+      </w:pPr>
+      <w:r>
+        <w:rPr/>
+      </w:r>
+    </w:p>
+    <w:p>
+      <w:pPr>
+        <w:pStyle w:val="TextBody"/>
+        <w:rPr/>
+      </w:pPr>
+      <w:r>
+        <w:rPr/>
+      </w:r>
+    </w:p>
+    <w:p>
+      <w:pPr>
+        <w:pStyle w:val="TextBody"/>
+        <w:rPr/>
+      </w:pPr>
+      <w:r>
+        <w:rPr/>
+      </w:r>
+    </w:p>
+    <w:p>
+      <w:pPr>
+        <w:pStyle w:val="TextBody"/>
+        <w:rPr/>
+      </w:pPr>
+      <w:r>
+        <w:rPr/>
+      </w:r>
+    </w:p>
+    <w:p>
+      <w:pPr>
+        <w:pStyle w:val="TextBody"/>
+        <w:rPr/>
+      </w:pPr>
+      <w:r>
+        <w:rPr/>
+      </w:r>
+    </w:p>
+    <w:p>
+      <w:pPr>
+        <w:pStyle w:val="TextBody"/>
+        <w:rPr/>
+      </w:pPr>
+      <w:r>
+        <w:rPr/>
+      </w:r>
+    </w:p>
+    <w:p>
+      <w:pPr>
+        <w:pStyle w:val="TextBody"/>
+        <w:rPr/>
+      </w:pPr>
+      <w:r>
+        <w:rPr/>
+      </w:r>
+    </w:p>
+    <w:p>
+      <w:pPr>
+        <w:pStyle w:val="TextBody"/>
+        <w:rPr/>
+      </w:pPr>
+      <w:r>
+        <w:rPr/>
+      </w:r>
+    </w:p>
+    <w:p>
+      <w:pPr>
+        <w:pStyle w:val="TextBody"/>
+        <w:rPr/>
+      </w:pPr>
+      <w:r>
+        <w:rPr/>
+      </w:r>
+    </w:p>
+    <w:p>
+      <w:pPr>
+        <w:pStyle w:val="TextBody"/>
+        <w:rPr/>
+      </w:pPr>
+      <w:r>
+        <w:rPr/>
+      </w:r>
+    </w:p>
+    <w:p>
+      <w:pPr>
+        <w:pStyle w:val="TextBody"/>
+        <w:rPr/>
+      </w:pPr>
+      <w:r>
+        <w:rPr/>
+      </w:r>
+    </w:p>
+    <w:p>
+      <w:pPr>
+        <w:pStyle w:val="TextBody"/>
+        <w:rPr/>
+      </w:pPr>
+      <w:r>
+        <w:rPr/>
+      </w:r>
+    </w:p>
+    <w:p>
+      <w:pPr>
+        <w:pStyle w:val="TextBody"/>
+        <w:rPr/>
+      </w:pPr>
+      <w:r>
+        <w:rPr/>
+      </w:r>
+    </w:p>
+    <w:p>
+      <w:pPr>
+        <w:pStyle w:val="TextBody"/>
+        <w:rPr/>
+      </w:pPr>
+      <w:r>
+        <w:rPr/>
+      </w:r>
+    </w:p>
+    <w:p>
+      <w:pPr>
+        <w:pStyle w:val="TextBody"/>
+        <w:rPr/>
+      </w:pPr>
+      <w:r>
+        <w:rPr/>
+      </w:r>
+    </w:p>
+    <w:p>
+      <w:pPr>
+        <w:pStyle w:val="TextBody"/>
+        <w:rPr/>
+      </w:pPr>
+      <w:r>
+        <w:rPr/>
+      </w:r>
+    </w:p>
+    <w:p>
+      <w:pPr>
+        <w:pStyle w:val="TextBody"/>
+        <w:rPr/>
+      </w:pPr>
+      <w:r>
+        <w:rPr/>
+      </w:r>
+    </w:p>
+    <w:p>
+      <w:pPr>
+        <w:pStyle w:val="TextBody"/>
+        <w:rPr/>
+      </w:pPr>
+      <w:r>
+        <w:rPr/>
+      </w:r>
+    </w:p>
+    <w:p>
+      <w:pPr>
+        <w:pStyle w:val="TextBody"/>
+        <w:rPr/>
+      </w:pPr>
+      <w:r>
+        <w:rPr/>
+      </w:r>
+    </w:p>
+    <w:p>
+      <w:pPr>
+        <w:pStyle w:val="TextBody"/>
+        <w:rPr/>
+      </w:pPr>
+      <w:r>
+        <w:rPr/>
+      </w:r>
+    </w:p>
+    <w:p>
+      <w:pPr>
+        <w:pStyle w:val="TextBody"/>
+        <w:spacing w:before="0" w:after="29"/>
+        <w:rPr/>
+      </w:pPr>
+      <w:r>
+        <w:rPr/>
+      </w:r>
+    </w:p>
+    <w:p>
+      <w:pPr>
+        <w:pStyle w:val="Heading4"/>
+        <w:numPr>
+          <w:ilvl w:val="3"/>
+          <w:numId w:val="1"/>
+        </w:numPr>
+        <w:spacing w:before="120" w:after="120"/>
+        <w:rPr/>
+      </w:pPr>
+      <w:r>
+        <w:rPr/>
         <w:tab/>
       </w:r>
-    </w:p>
-    <w:p>
-      <w:pPr>
-        <w:pStyle w:val="TextBody"/>
-        <w:rPr>
-          <w:sz w:val="20"/>
-          <w:szCs w:val="20"/>
-        </w:rPr>
-      </w:pPr>
-      <w:r>
-        <w:rPr/>
-      </w:r>
-    </w:p>
-    <w:p>
-      <w:pPr>
-        <w:pStyle w:val="TextBody"/>
-        <w:rPr>
-          <w:sz w:val="20"/>
-          <w:szCs w:val="20"/>
-        </w:rPr>
-      </w:pPr>
-      <w:r>
-        <w:rPr/>
-      </w:r>
-    </w:p>
-    <w:p>
-      <w:pPr>
-        <w:pStyle w:val="TextBody"/>
-        <w:rPr>
-          <w:sz w:val="20"/>
-          <w:szCs w:val="20"/>
-        </w:rPr>
-      </w:pPr>
-      <w:r>
-        <w:rPr/>
-      </w:r>
-    </w:p>
-    <w:p>
-      <w:pPr>
-        <w:pStyle w:val="TextBody"/>
-        <w:rPr>
-          <w:sz w:val="20"/>
-          <w:szCs w:val="20"/>
-        </w:rPr>
-      </w:pPr>
-      <w:r>
-        <w:rPr/>
-      </w:r>
-    </w:p>
-    <w:p>
-      <w:pPr>
-        <w:pStyle w:val="TextBody"/>
-        <w:rPr>
-          <w:sz w:val="20"/>
-          <w:szCs w:val="20"/>
-        </w:rPr>
-      </w:pPr>
-      <w:r>
-        <w:rPr/>
-      </w:r>
-    </w:p>
-    <w:p>
-      <w:pPr>
-        <w:pStyle w:val="TextBody"/>
-        <w:rPr/>
-      </w:pPr>
-      <w:r>
-        <w:rPr/>
-      </w:r>
-    </w:p>
-    <w:p>
-      <w:pPr>
-        <w:pStyle w:val="TextBody"/>
-        <w:rPr/>
-      </w:pPr>
-      <w:r>
-        <w:rPr/>
-      </w:r>
-    </w:p>
-    <w:p>
-      <w:pPr>
-        <w:pStyle w:val="TextBody"/>
-        <w:pBdr/>
+      <w:r>
+        <w:rPr/>
+        <w:t>Planowanie implementacji do procesu CI/CD</w:t>
+      </w:r>
+    </w:p>
+    <w:p>
+      <w:pPr>
+        <w:pStyle w:val="TextBody"/>
+        <w:rPr/>
+      </w:pPr>
+      <w:r>
+        <w:rPr/>
+        <w:tab/>
+      </w:r>
+      <w:r>
+        <w:rPr>
+          <w:sz w:val="20"/>
+          <w:szCs w:val="20"/>
+        </w:rPr>
+        <w:t xml:space="preserve">Wybranym podejściem implementacyjnym jest metoda TDS (Test Driven Security). Polega ona na określeniu spodziewanego stanu i wprowadzanie systemów kontroli spełnienia wymagań. </w:t>
+      </w:r>
+    </w:p>
+    <w:p>
+      <w:pPr>
+        <w:pStyle w:val="TextBody"/>
+        <w:rPr>
+          <w:sz w:val="20"/>
+          <w:szCs w:val="20"/>
+        </w:rPr>
+      </w:pPr>
+      <w:r>
+        <w:rPr/>
+      </w:r>
+    </w:p>
+    <w:p>
+      <w:pPr>
+        <w:pStyle w:val="TextBody"/>
+        <w:rPr>
+          <w:sz w:val="20"/>
+          <w:szCs w:val="20"/>
+        </w:rPr>
+      </w:pPr>
+      <w:r>
+        <w:rPr>
+          <w:sz w:val="20"/>
+          <w:szCs w:val="20"/>
+        </w:rPr>
+        <w:t>Metoda ma następujące zalety:</w:t>
+      </w:r>
+    </w:p>
+    <w:p>
+      <w:pPr>
+        <w:pStyle w:val="TextBody"/>
+        <w:numPr>
+          <w:ilvl w:val="0"/>
+          <w:numId w:val="14"/>
+        </w:numPr>
+        <w:rPr>
+          <w:sz w:val="20"/>
+          <w:szCs w:val="20"/>
+        </w:rPr>
+      </w:pPr>
+      <w:r>
+        <w:rPr>
+          <w:sz w:val="20"/>
+          <w:szCs w:val="20"/>
+        </w:rPr>
+        <w:t>Idealnie sprawdza się w przypadku rozwiązań z zaimplementowanym procesem CI/CD (osiągamy ciągłe skanowanie kodu)</w:t>
+      </w:r>
+    </w:p>
+    <w:p>
+      <w:pPr>
+        <w:pStyle w:val="TextBody"/>
+        <w:numPr>
+          <w:ilvl w:val="0"/>
+          <w:numId w:val="14"/>
+        </w:numPr>
+        <w:rPr>
+          <w:sz w:val="20"/>
+          <w:szCs w:val="20"/>
+        </w:rPr>
+      </w:pPr>
+      <w:r>
+        <w:rPr>
+          <w:sz w:val="20"/>
+          <w:szCs w:val="20"/>
+        </w:rPr>
+        <w:t>Możliwość pomiaru procesu i wynikająca z tego łatwość do określenia miejsc do poprawy</w:t>
+      </w:r>
+    </w:p>
+    <w:p>
+      <w:pPr>
+        <w:pStyle w:val="TextBody"/>
+        <w:numPr>
+          <w:ilvl w:val="0"/>
+          <w:numId w:val="14"/>
+        </w:numPr>
+        <w:rPr>
+          <w:sz w:val="20"/>
+          <w:szCs w:val="20"/>
+        </w:rPr>
+      </w:pPr>
+      <w:r>
+        <w:rPr>
+          <w:sz w:val="20"/>
+          <w:szCs w:val="20"/>
+        </w:rPr>
+        <w:t>Brak możliwości wypuszczenia kodu wadliwego, z poddatnościami</w:t>
+      </w:r>
+    </w:p>
+    <w:p>
+      <w:pPr>
+        <w:pStyle w:val="TextBody"/>
+        <w:rPr/>
+      </w:pPr>
+      <w:r>
+        <w:rPr/>
+      </w:r>
+    </w:p>
+    <w:p>
+      <w:pPr>
+        <w:pStyle w:val="TextBody"/>
         <w:spacing w:lineRule="atLeast" w:line="285"/>
         <w:rPr/>
       </w:pPr>
@@ -6365,173 +6596,306 @@
     <w:p>
       <w:pPr>
         <w:pStyle w:val="TextBody"/>
-        <w:pBdr/>
-        <w:spacing w:lineRule="atLeast" w:line="285"/>
-        <w:rPr/>
-      </w:pPr>
-      <w:r>
-        <w:rPr/>
-      </w:r>
-    </w:p>
-    <w:p>
-      <w:pPr>
-        <w:pStyle w:val="TextBody"/>
-        <w:pBdr/>
-        <w:spacing w:lineRule="atLeast" w:line="285"/>
-        <w:rPr/>
-      </w:pPr>
-      <w:r>
-        <w:rPr/>
-      </w:r>
-    </w:p>
-    <w:p>
-      <w:pPr>
-        <w:pStyle w:val="Normal"/>
-        <w:jc w:val="center"/>
-        <w:rPr/>
-      </w:pPr>
-      <w:r>
-        <w:rPr/>
-      </w:r>
-    </w:p>
-    <w:p>
-      <w:pPr>
-        <w:pStyle w:val="Normal"/>
-        <w:jc w:val="center"/>
-        <w:rPr/>
-      </w:pPr>
-      <w:r>
-        <w:rPr/>
-      </w:r>
-    </w:p>
-    <w:p>
-      <w:pPr>
-        <w:pStyle w:val="Normal"/>
-        <w:jc w:val="center"/>
-        <w:rPr/>
-      </w:pPr>
-      <w:r>
-        <w:rPr/>
-      </w:r>
-    </w:p>
-    <w:p>
-      <w:pPr>
-        <w:pStyle w:val="Normal"/>
-        <w:jc w:val="center"/>
-        <w:rPr/>
-      </w:pPr>
-      <w:r>
-        <w:rPr/>
-      </w:r>
-    </w:p>
-    <w:p>
-      <w:pPr>
-        <w:pStyle w:val="Normal"/>
-        <w:jc w:val="center"/>
-        <w:rPr/>
-      </w:pPr>
-      <w:r>
-        <w:rPr/>
-      </w:r>
-    </w:p>
-    <w:p>
-      <w:pPr>
-        <w:pStyle w:val="Normal"/>
-        <w:jc w:val="center"/>
-        <w:rPr/>
-      </w:pPr>
-      <w:r>
-        <w:rPr/>
-      </w:r>
-    </w:p>
-    <w:p>
-      <w:pPr>
-        <w:pStyle w:val="Normal"/>
-        <w:jc w:val="center"/>
-        <w:rPr/>
-      </w:pPr>
-      <w:r>
-        <w:rPr/>
-      </w:r>
-    </w:p>
-    <w:p>
-      <w:pPr>
-        <w:pStyle w:val="Normal"/>
-        <w:jc w:val="center"/>
-        <w:rPr/>
-      </w:pPr>
-      <w:r>
-        <w:rPr/>
-      </w:r>
-    </w:p>
-    <w:p>
-      <w:pPr>
-        <w:pStyle w:val="Normal"/>
-        <w:jc w:val="center"/>
-        <w:rPr/>
-      </w:pPr>
-      <w:r>
-        <w:rPr/>
-      </w:r>
-    </w:p>
-    <w:p>
-      <w:pPr>
-        <w:pStyle w:val="Normal"/>
-        <w:jc w:val="center"/>
-        <w:rPr/>
-      </w:pPr>
-      <w:r>
-        <w:rPr/>
-      </w:r>
-    </w:p>
-    <w:p>
-      <w:pPr>
-        <w:pStyle w:val="Normal"/>
-        <w:jc w:val="center"/>
-        <w:rPr/>
-      </w:pPr>
-      <w:r>
-        <w:rPr/>
-      </w:r>
-    </w:p>
-    <w:p>
-      <w:pPr>
-        <w:pStyle w:val="Normal"/>
-        <w:jc w:val="center"/>
-        <w:rPr/>
-      </w:pPr>
-      <w:r>
-        <w:rPr/>
-      </w:r>
-    </w:p>
-    <w:p>
-      <w:pPr>
-        <w:pStyle w:val="Normal"/>
-        <w:jc w:val="center"/>
-        <w:rPr/>
-      </w:pPr>
-      <w:r>
-        <w:rPr/>
-      </w:r>
-    </w:p>
-    <w:p>
-      <w:pPr>
-        <w:pStyle w:val="Normal"/>
-        <w:jc w:val="center"/>
-        <w:rPr/>
-      </w:pPr>
-      <w:r>
-        <w:rPr/>
-      </w:r>
-    </w:p>
-    <w:p>
-      <w:pPr>
-        <w:pStyle w:val="Normal"/>
-        <w:jc w:val="center"/>
-        <w:rPr/>
-      </w:pPr>
-      <w:r>
-        <w:rPr/>
+        <w:spacing w:lineRule="atLeast" w:line="285"/>
+        <w:rPr/>
+      </w:pPr>
+      <w:r>
+        <w:rPr/>
+      </w:r>
+    </w:p>
+    <w:p>
+      <w:pPr>
+        <w:pStyle w:val="TextBody"/>
+        <w:spacing w:lineRule="atLeast" w:line="285"/>
+        <w:rPr/>
+      </w:pPr>
+      <w:r>
+        <w:rPr/>
+      </w:r>
+    </w:p>
+    <w:p>
+      <w:pPr>
+        <w:pStyle w:val="TextBody"/>
+        <w:spacing w:lineRule="atLeast" w:line="285"/>
+        <w:rPr/>
+      </w:pPr>
+      <w:r>
+        <w:rPr/>
+      </w:r>
+    </w:p>
+    <w:p>
+      <w:pPr>
+        <w:pStyle w:val="TextBody"/>
+        <w:spacing w:lineRule="atLeast" w:line="285"/>
+        <w:rPr/>
+      </w:pPr>
+      <w:r>
+        <w:rPr/>
+      </w:r>
+    </w:p>
+    <w:p>
+      <w:pPr>
+        <w:pStyle w:val="TextBody"/>
+        <w:spacing w:lineRule="atLeast" w:line="285"/>
+        <w:rPr/>
+      </w:pPr>
+      <w:r>
+        <w:rPr/>
+      </w:r>
+    </w:p>
+    <w:p>
+      <w:pPr>
+        <w:pStyle w:val="TextBody"/>
+        <w:spacing w:lineRule="atLeast" w:line="285"/>
+        <w:rPr/>
+      </w:pPr>
+      <w:r>
+        <w:rPr/>
+      </w:r>
+    </w:p>
+    <w:p>
+      <w:pPr>
+        <w:pStyle w:val="TextBody"/>
+        <w:spacing w:lineRule="atLeast" w:line="285"/>
+        <w:rPr/>
+      </w:pPr>
+      <w:r>
+        <w:rPr/>
+      </w:r>
+    </w:p>
+    <w:p>
+      <w:pPr>
+        <w:pStyle w:val="TextBody"/>
+        <w:spacing w:lineRule="atLeast" w:line="285"/>
+        <w:rPr/>
+      </w:pPr>
+      <w:r>
+        <w:rPr/>
+      </w:r>
+    </w:p>
+    <w:p>
+      <w:pPr>
+        <w:pStyle w:val="TextBody"/>
+        <w:spacing w:lineRule="atLeast" w:line="285"/>
+        <w:rPr/>
+      </w:pPr>
+      <w:r>
+        <w:rPr/>
+      </w:r>
+    </w:p>
+    <w:p>
+      <w:pPr>
+        <w:pStyle w:val="TextBody"/>
+        <w:spacing w:lineRule="atLeast" w:line="285"/>
+        <w:rPr/>
+      </w:pPr>
+      <w:r>
+        <w:rPr/>
+      </w:r>
+    </w:p>
+    <w:p>
+      <w:pPr>
+        <w:pStyle w:val="TextBody"/>
+        <w:spacing w:lineRule="atLeast" w:line="285"/>
+        <w:rPr/>
+      </w:pPr>
+      <w:r>
+        <w:rPr/>
+      </w:r>
+    </w:p>
+    <w:p>
+      <w:pPr>
+        <w:pStyle w:val="Heading4"/>
+        <w:numPr>
+          <w:ilvl w:val="3"/>
+          <w:numId w:val="1"/>
+        </w:numPr>
+        <w:rPr/>
+      </w:pPr>
+      <w:r>
+        <w:rPr/>
+        <w:tab/>
+        <w:t>Zarządzanie sekretami</w:t>
+      </w:r>
+    </w:p>
+    <w:p>
+      <w:pPr>
+        <w:pStyle w:val="TextBody"/>
+        <w:rPr/>
+      </w:pPr>
+      <w:r>
+        <w:rPr/>
+        <w:tab/>
+      </w:r>
+      <w:r>
+        <w:rPr>
+          <w:sz w:val="20"/>
+          <w:szCs w:val="20"/>
+        </w:rPr>
+        <w:t xml:space="preserve">Jednym z kluczowych zagadnień każdego projektu IT jest zarządzanie sekretami. Wyciek hasła lub klucza serwerowego jest otwarciem drzwi do podsieci. </w:t>
+      </w:r>
+    </w:p>
+    <w:p>
+      <w:pPr>
+        <w:pStyle w:val="TextBody"/>
+        <w:rPr>
+          <w:sz w:val="20"/>
+          <w:szCs w:val="20"/>
+        </w:rPr>
+      </w:pPr>
+      <w:r>
+        <w:rPr/>
+      </w:r>
+    </w:p>
+    <w:p>
+      <w:pPr>
+        <w:pStyle w:val="TextBody"/>
+        <w:rPr>
+          <w:sz w:val="20"/>
+          <w:szCs w:val="20"/>
+        </w:rPr>
+      </w:pPr>
+      <w:r>
+        <w:rPr>
+          <w:sz w:val="20"/>
+          <w:szCs w:val="20"/>
+        </w:rPr>
+        <w:t xml:space="preserve">Rynek oferuję bardzo szeroki zakres narzędzi do zarządzania sekretami. Można tu wymienić między innymi CyberArk, AWS Secrets Manager czy Passowrd Vault od Hashicorp. </w:t>
+      </w:r>
+    </w:p>
+    <w:p>
+      <w:pPr>
+        <w:pStyle w:val="TextBody"/>
+        <w:rPr>
+          <w:sz w:val="20"/>
+          <w:szCs w:val="20"/>
+        </w:rPr>
+      </w:pPr>
+      <w:r>
+        <w:rPr>
+          <w:sz w:val="20"/>
+          <w:szCs w:val="20"/>
+        </w:rPr>
+        <w:t>W przypadku projektu zastosowano unifikację narzędzi. Podobnie jak w przypadku użycia GitHub Actions, zastosowane zostało również wbudowane narzędzie GitHub do przetrzymywania haseł.</w:t>
+      </w:r>
+    </w:p>
+    <w:p>
+      <w:pPr>
+        <w:pStyle w:val="TextBody"/>
+        <w:rPr>
+          <w:sz w:val="20"/>
+          <w:szCs w:val="20"/>
+        </w:rPr>
+      </w:pPr>
+      <w:r>
+        <w:rPr/>
+      </w:r>
+    </w:p>
+    <w:p>
+      <w:pPr>
+        <w:pStyle w:val="TextBody"/>
+        <w:rPr>
+          <w:sz w:val="20"/>
+          <w:szCs w:val="20"/>
+        </w:rPr>
+      </w:pPr>
+      <w:r>
+        <w:rPr>
+          <w:sz w:val="20"/>
+          <w:szCs w:val="20"/>
+        </w:rPr>
+        <w:drawing>
+          <wp:anchor behindDoc="0" distT="0" distB="0" distL="0" distR="0" simplePos="0" locked="0" layoutInCell="0" allowOverlap="1" relativeHeight="10">
+            <wp:simplePos x="0" y="0"/>
+            <wp:positionH relativeFrom="column">
+              <wp:align>center</wp:align>
+            </wp:positionH>
+            <wp:positionV relativeFrom="paragraph">
+              <wp:posOffset>635</wp:posOffset>
+            </wp:positionV>
+            <wp:extent cx="5648325" cy="4084955"/>
+            <wp:effectExtent l="0" t="0" r="0" b="0"/>
+            <wp:wrapSquare wrapText="largest"/>
+            <wp:docPr id="9" name="Image1" descr=""/>
+            <wp:cNvGraphicFramePr>
+              <a:graphicFrameLocks xmlns:a="http://schemas.openxmlformats.org/drawingml/2006/main" noChangeAspect="1"/>
+            </wp:cNvGraphicFramePr>
+            <a:graphic xmlns:a="http://schemas.openxmlformats.org/drawingml/2006/main">
+              <a:graphicData uri="http://schemas.openxmlformats.org/drawingml/2006/picture">
+                <pic:pic xmlns:pic="http://schemas.openxmlformats.org/drawingml/2006/picture">
+                  <pic:nvPicPr>
+                    <pic:cNvPr id="9" name="Image1" descr=""/>
+                    <pic:cNvPicPr>
+                      <a:picLocks noChangeAspect="1" noChangeArrowheads="1"/>
+                    </pic:cNvPicPr>
+                  </pic:nvPicPr>
+                  <pic:blipFill>
+                    <a:blip r:embed="rId10"/>
+                    <a:stretch>
+                      <a:fillRect/>
+                    </a:stretch>
+                  </pic:blipFill>
+                  <pic:spPr bwMode="auto">
+                    <a:xfrm>
+                      <a:off x="0" y="0"/>
+                      <a:ext cx="5648325" cy="4084955"/>
+                    </a:xfrm>
+                    <a:prstGeom prst="rect">
+                      <a:avLst/>
+                    </a:prstGeom>
+                  </pic:spPr>
+                </pic:pic>
+              </a:graphicData>
+            </a:graphic>
+          </wp:anchor>
+        </w:drawing>
+      </w:r>
+    </w:p>
+    <w:p>
+      <w:pPr>
+        <w:pStyle w:val="TextBody"/>
+        <w:rPr>
+          <w:sz w:val="20"/>
+          <w:szCs w:val="20"/>
+        </w:rPr>
+      </w:pPr>
+      <w:r>
+        <w:rPr>
+          <w:sz w:val="20"/>
+          <w:szCs w:val="20"/>
+        </w:rPr>
+        <w:t>Projekt wymaga przechowywania danych kluczowych dla konta AWS oraz baz danych. Te pierwsze wymagane są do wykonywania zadań związanych z akcjami CI/CD, natomiast pozostałe  są wstrzykiwane jako zmienne środowiskowe dla budowanych obrazów.</w:t>
+      </w:r>
+    </w:p>
+    <w:p>
+      <w:pPr>
+        <w:pStyle w:val="TextBody"/>
+        <w:rPr>
+          <w:sz w:val="20"/>
+          <w:szCs w:val="20"/>
+        </w:rPr>
+      </w:pPr>
+      <w:r>
+        <w:rPr>
+          <w:sz w:val="20"/>
+          <w:szCs w:val="20"/>
+        </w:rPr>
+      </w:r>
+    </w:p>
+    <w:p>
+      <w:pPr>
+        <w:pStyle w:val="TextBody"/>
+        <w:rPr>
+          <w:sz w:val="20"/>
+          <w:szCs w:val="20"/>
+        </w:rPr>
+      </w:pPr>
+      <w:r>
+        <w:rPr>
+          <w:sz w:val="20"/>
+          <w:szCs w:val="20"/>
+        </w:rPr>
+        <w:t xml:space="preserve">Pomimo, że hasła znajdują się repozytorium publicznym, są one niedostępne dla nieupoważnionych osób. Kontrola dostępu odbywa się poprzez dodawanie/usuwanie użykowników projektowych oraz poprzez ich role. </w:t>
       </w:r>
     </w:p>
     <w:p>
@@ -6597,6 +6961,7 @@
       <w:bookmarkEnd w:id="23"/>
       <w:r>
         <w:rPr/>
+        <w:tab/>
         <w:t>Bezpieczeństwo infrastruktury i implementacja rozwiązania</w:t>
       </w:r>
     </w:p>
@@ -6883,42 +7248,6 @@
       <w:r>
         <w:rPr/>
         <w:t>Skanowanie kodu źródłowego</w:t>
-      </w:r>
-    </w:p>
-    <w:p>
-      <w:pPr>
-        <w:pStyle w:val="TextBody"/>
-        <w:rPr/>
-      </w:pPr>
-      <w:r>
-        <w:rPr/>
-      </w:r>
-    </w:p>
-    <w:p>
-      <w:pPr>
-        <w:pStyle w:val="TextBody"/>
-        <w:rPr/>
-      </w:pPr>
-      <w:r>
-        <w:rPr/>
-      </w:r>
-    </w:p>
-    <w:p>
-      <w:pPr>
-        <w:pStyle w:val="TextBody"/>
-        <w:rPr/>
-      </w:pPr>
-      <w:r>
-        <w:rPr/>
-      </w:r>
-    </w:p>
-    <w:p>
-      <w:pPr>
-        <w:pStyle w:val="TextBody"/>
-        <w:rPr/>
-      </w:pPr>
-      <w:r>
-        <w:rPr/>
       </w:r>
     </w:p>
     <w:p>
@@ -6993,7 +7322,24 @@
         <w:rPr>
           <w:rFonts w:cs="Verdana" w:ascii="Verdana" w:hAnsi="Verdana"/>
         </w:rPr>
-        <w:t>Podsumowanie</w:t>
+        <w:tab/>
+        <w:t>Wnioski z przeprowadzonego projektu</w:t>
+      </w:r>
+    </w:p>
+    <w:p>
+      <w:pPr>
+        <w:pStyle w:val="TextBody"/>
+        <w:numPr>
+          <w:ilvl w:val="0"/>
+          <w:numId w:val="0"/>
+        </w:numPr>
+        <w:ind w:left="0" w:hanging="0"/>
+        <w:rPr>
+          <w:rFonts w:ascii="Verdana" w:hAnsi="Verdana" w:cs="Verdana"/>
+        </w:rPr>
+      </w:pPr>
+      <w:r>
+        <w:rPr/>
       </w:r>
     </w:p>
     <w:p>
@@ -7013,7 +7359,13 @@
         <w:rPr>
           <w:rFonts w:cs="Verdana" w:ascii="Verdana" w:hAnsi="Verdana"/>
         </w:rPr>
-        <w:t>Wnioski</w:t>
+        <w:tab/>
+      </w:r>
+      <w:r>
+        <w:rPr>
+          <w:rFonts w:cs="Verdana" w:ascii="Verdana" w:hAnsi="Verdana"/>
+        </w:rPr>
+        <w:t>Stopień spełnienia założeń projektowych</w:t>
       </w:r>
     </w:p>
     <w:p>
@@ -7137,8 +7489,8 @@
       </w:r>
     </w:p>
     <w:sectPr>
-      <w:headerReference w:type="default" r:id="rId10"/>
-      <w:footerReference w:type="default" r:id="rId11"/>
+      <w:headerReference w:type="default" r:id="rId11"/>
+      <w:footerReference w:type="default" r:id="rId12"/>
       <w:footnotePr>
         <w:numFmt w:val="decimal"/>
       </w:footnotePr>
@@ -8922,6 +9274,143 @@
     </w:lvl>
   </w:abstractNum>
   <w:abstractNum w:abstractNumId="14">
+    <w:lvl w:ilvl="0">
+      <w:start w:val="1"/>
+      <w:numFmt w:val="bullet"/>
+      <w:lvlText w:val=""/>
+      <w:lvlJc w:val="left"/>
+      <w:pPr>
+        <w:tabs>
+          <w:tab w:val="num" w:pos="720"/>
+        </w:tabs>
+        <w:ind w:left="720" w:hanging="360"/>
+      </w:pPr>
+      <w:rPr>
+        <w:rFonts w:ascii="Symbol" w:hAnsi="Symbol" w:cs="Symbol" w:hint="default"/>
+      </w:rPr>
+    </w:lvl>
+    <w:lvl w:ilvl="1">
+      <w:start w:val="1"/>
+      <w:numFmt w:val="bullet"/>
+      <w:lvlText w:val=""/>
+      <w:lvlJc w:val="left"/>
+      <w:pPr>
+        <w:tabs>
+          <w:tab w:val="num" w:pos="1080"/>
+        </w:tabs>
+        <w:ind w:left="1080" w:hanging="360"/>
+      </w:pPr>
+      <w:rPr>
+        <w:rFonts w:ascii="Symbol" w:hAnsi="Symbol" w:cs="Symbol" w:hint="default"/>
+      </w:rPr>
+    </w:lvl>
+    <w:lvl w:ilvl="2">
+      <w:start w:val="1"/>
+      <w:numFmt w:val="bullet"/>
+      <w:lvlText w:val=""/>
+      <w:lvlJc w:val="left"/>
+      <w:pPr>
+        <w:tabs>
+          <w:tab w:val="num" w:pos="1440"/>
+        </w:tabs>
+        <w:ind w:left="1440" w:hanging="360"/>
+      </w:pPr>
+      <w:rPr>
+        <w:rFonts w:ascii="Symbol" w:hAnsi="Symbol" w:cs="Symbol" w:hint="default"/>
+      </w:rPr>
+    </w:lvl>
+    <w:lvl w:ilvl="3">
+      <w:start w:val="1"/>
+      <w:numFmt w:val="bullet"/>
+      <w:lvlText w:val=""/>
+      <w:lvlJc w:val="left"/>
+      <w:pPr>
+        <w:tabs>
+          <w:tab w:val="num" w:pos="1800"/>
+        </w:tabs>
+        <w:ind w:left="1800" w:hanging="360"/>
+      </w:pPr>
+      <w:rPr>
+        <w:rFonts w:ascii="Symbol" w:hAnsi="Symbol" w:cs="Symbol" w:hint="default"/>
+      </w:rPr>
+    </w:lvl>
+    <w:lvl w:ilvl="4">
+      <w:start w:val="1"/>
+      <w:numFmt w:val="bullet"/>
+      <w:lvlText w:val=""/>
+      <w:lvlJc w:val="left"/>
+      <w:pPr>
+        <w:tabs>
+          <w:tab w:val="num" w:pos="2160"/>
+        </w:tabs>
+        <w:ind w:left="2160" w:hanging="360"/>
+      </w:pPr>
+      <w:rPr>
+        <w:rFonts w:ascii="Symbol" w:hAnsi="Symbol" w:cs="Symbol" w:hint="default"/>
+      </w:rPr>
+    </w:lvl>
+    <w:lvl w:ilvl="5">
+      <w:start w:val="1"/>
+      <w:numFmt w:val="bullet"/>
+      <w:lvlText w:val=""/>
+      <w:lvlJc w:val="left"/>
+      <w:pPr>
+        <w:tabs>
+          <w:tab w:val="num" w:pos="2520"/>
+        </w:tabs>
+        <w:ind w:left="2520" w:hanging="360"/>
+      </w:pPr>
+      <w:rPr>
+        <w:rFonts w:ascii="Symbol" w:hAnsi="Symbol" w:cs="Symbol" w:hint="default"/>
+      </w:rPr>
+    </w:lvl>
+    <w:lvl w:ilvl="6">
+      <w:start w:val="1"/>
+      <w:numFmt w:val="bullet"/>
+      <w:lvlText w:val=""/>
+      <w:lvlJc w:val="left"/>
+      <w:pPr>
+        <w:tabs>
+          <w:tab w:val="num" w:pos="2880"/>
+        </w:tabs>
+        <w:ind w:left="2880" w:hanging="360"/>
+      </w:pPr>
+      <w:rPr>
+        <w:rFonts w:ascii="Symbol" w:hAnsi="Symbol" w:cs="Symbol" w:hint="default"/>
+      </w:rPr>
+    </w:lvl>
+    <w:lvl w:ilvl="7">
+      <w:start w:val="1"/>
+      <w:numFmt w:val="bullet"/>
+      <w:lvlText w:val=""/>
+      <w:lvlJc w:val="left"/>
+      <w:pPr>
+        <w:tabs>
+          <w:tab w:val="num" w:pos="3240"/>
+        </w:tabs>
+        <w:ind w:left="3240" w:hanging="360"/>
+      </w:pPr>
+      <w:rPr>
+        <w:rFonts w:ascii="Symbol" w:hAnsi="Symbol" w:cs="Symbol" w:hint="default"/>
+      </w:rPr>
+    </w:lvl>
+    <w:lvl w:ilvl="8">
+      <w:start w:val="1"/>
+      <w:numFmt w:val="bullet"/>
+      <w:lvlText w:val=""/>
+      <w:lvlJc w:val="left"/>
+      <w:pPr>
+        <w:tabs>
+          <w:tab w:val="num" w:pos="3600"/>
+        </w:tabs>
+        <w:ind w:left="3600" w:hanging="360"/>
+      </w:pPr>
+      <w:rPr>
+        <w:rFonts w:ascii="Symbol" w:hAnsi="Symbol" w:cs="Symbol" w:hint="default"/>
+      </w:rPr>
+    </w:lvl>
+  </w:abstractNum>
+  <w:abstractNum w:abstractNumId="15">
     <w:lvl w:ilvl="0">
       <w:start w:val="1"/>
       <w:numFmt w:val="none"/>
@@ -9081,6 +9570,9 @@
   </w:num>
   <w:num w:numId="14">
     <w:abstractNumId w:val="14"/>
+  </w:num>
+  <w:num w:numId="15">
+    <w:abstractNumId w:val="15"/>
   </w:num>
 </w:numbering>
 </file>
@@ -9489,12 +9981,12 @@
       <w:jc w:val="left"/>
     </w:pPr>
     <w:rPr>
-      <w:rFonts w:ascii="Verdana" w:hAnsi="Verdana" w:cs="Verdana" w:eastAsia="Times New Roman"/>
+      <w:rFonts w:ascii="Verdana" w:hAnsi="Verdana" w:eastAsia="Times New Roman" w:cs="Verdana"/>
       <w:color w:val="auto"/>
       <w:kern w:val="0"/>
       <w:sz w:val="20"/>
       <w:szCs w:val="24"/>
-      <w:lang w:eastAsia="zh-CN" w:val="pl-PL" w:bidi="ar-SA"/>
+      <w:lang w:val="pl-PL" w:eastAsia="zh-CN" w:bidi="ar-SA"/>
     </w:rPr>
   </w:style>
   <w:style w:type="paragraph" w:styleId="Heading1">

</xml_diff>